<commit_message>
primeros datos pagina web
</commit_message>
<xml_diff>
--- a/CAFETERIA_SCIS.docx
+++ b/CAFETERIA_SCIS.docx
@@ -63,6 +63,7 @@
         <w:rPr>
           <w:rFonts w:eastAsia="Times New Roman"/>
           <w:noProof/>
+          <w:lang w:val="en-US"/>
         </w:rPr>
         <w:drawing>
           <wp:inline distT="114300" distB="114300" distL="114300" distR="114300" wp14:anchorId="56C43280" wp14:editId="3FD2381C">
@@ -229,7 +230,7 @@
           <w:r>
             <w:fldChar w:fldCharType="separate"/>
           </w:r>
-          <w:hyperlink w:anchor="_Toc116638062" w:history="1">
+          <w:hyperlink w:anchor="_Toc128927468" w:history="1">
             <w:r>
               <w:rPr>
                 <w:rStyle w:val="Hipervnculo"/>
@@ -256,7 +257,7 @@
                 <w:noProof/>
                 <w:webHidden/>
               </w:rPr>
-              <w:instrText xml:space="preserve"> PAGEREF _Toc116638062 \h </w:instrText>
+              <w:instrText xml:space="preserve"> PAGEREF _Toc128927468 \h </w:instrText>
             </w:r>
             <w:r>
               <w:rPr>
@@ -301,7 +302,7 @@
               <w:lang w:val="en-US"/>
             </w:rPr>
           </w:pPr>
-          <w:hyperlink w:anchor="_Toc116638063" w:history="1">
+          <w:hyperlink w:anchor="_Toc128927469" w:history="1">
             <w:r>
               <w:rPr>
                 <w:rStyle w:val="Hipervnculo"/>
@@ -328,7 +329,7 @@
                 <w:noProof/>
                 <w:webHidden/>
               </w:rPr>
-              <w:instrText xml:space="preserve"> PAGEREF _Toc116638063 \h </w:instrText>
+              <w:instrText xml:space="preserve"> PAGEREF _Toc128927469 \h </w:instrText>
             </w:r>
             <w:r>
               <w:rPr>
@@ -373,7 +374,7 @@
               <w:lang w:val="en-US"/>
             </w:rPr>
           </w:pPr>
-          <w:hyperlink w:anchor="_Toc116638064" w:history="1">
+          <w:hyperlink w:anchor="_Toc128927470" w:history="1">
             <w:r>
               <w:rPr>
                 <w:rStyle w:val="Hipervnculo"/>
@@ -400,7 +401,7 @@
                 <w:noProof/>
                 <w:webHidden/>
               </w:rPr>
-              <w:instrText xml:space="preserve"> PAGEREF _Toc116638064 \h </w:instrText>
+              <w:instrText xml:space="preserve"> PAGEREF _Toc128927470 \h </w:instrText>
             </w:r>
             <w:r>
               <w:rPr>
@@ -445,7 +446,7 @@
               <w:lang w:val="en-US"/>
             </w:rPr>
           </w:pPr>
-          <w:hyperlink w:anchor="_Toc116638065" w:history="1">
+          <w:hyperlink w:anchor="_Toc128927471" w:history="1">
             <w:r>
               <w:rPr>
                 <w:rStyle w:val="Hipervnculo"/>
@@ -472,7 +473,7 @@
                 <w:noProof/>
                 <w:webHidden/>
               </w:rPr>
-              <w:instrText xml:space="preserve"> PAGEREF _Toc116638065 \h </w:instrText>
+              <w:instrText xml:space="preserve"> PAGEREF _Toc128927471 \h </w:instrText>
             </w:r>
             <w:r>
               <w:rPr>
@@ -517,7 +518,7 @@
               <w:lang w:val="en-US"/>
             </w:rPr>
           </w:pPr>
-          <w:hyperlink w:anchor="_Toc116638066" w:history="1">
+          <w:hyperlink w:anchor="_Toc128927472" w:history="1">
             <w:r>
               <w:rPr>
                 <w:rStyle w:val="Hipervnculo"/>
@@ -544,7 +545,7 @@
                 <w:noProof/>
                 <w:webHidden/>
               </w:rPr>
-              <w:instrText xml:space="preserve"> PAGEREF _Toc116638066 \h </w:instrText>
+              <w:instrText xml:space="preserve"> PAGEREF _Toc128927472 \h </w:instrText>
             </w:r>
             <w:r>
               <w:rPr>
@@ -589,7 +590,7 @@
               <w:lang w:val="en-US"/>
             </w:rPr>
           </w:pPr>
-          <w:hyperlink w:anchor="_Toc116638067" w:history="1">
+          <w:hyperlink w:anchor="_Toc128927473" w:history="1">
             <w:r>
               <w:rPr>
                 <w:rStyle w:val="Hipervnculo"/>
@@ -616,7 +617,7 @@
                 <w:noProof/>
                 <w:webHidden/>
               </w:rPr>
-              <w:instrText xml:space="preserve"> PAGEREF _Toc116638067 \h </w:instrText>
+              <w:instrText xml:space="preserve"> PAGEREF _Toc128927473 \h </w:instrText>
             </w:r>
             <w:r>
               <w:rPr>
@@ -661,7 +662,7 @@
               <w:lang w:val="en-US"/>
             </w:rPr>
           </w:pPr>
-          <w:hyperlink w:anchor="_Toc116638068" w:history="1">
+          <w:hyperlink w:anchor="_Toc128927474" w:history="1">
             <w:r>
               <w:rPr>
                 <w:rStyle w:val="Hipervnculo"/>
@@ -688,7 +689,7 @@
                 <w:noProof/>
                 <w:webHidden/>
               </w:rPr>
-              <w:instrText xml:space="preserve"> PAGEREF _Toc116638068 \h </w:instrText>
+              <w:instrText xml:space="preserve"> PAGEREF _Toc128927474 \h </w:instrText>
             </w:r>
             <w:r>
               <w:rPr>
@@ -733,11 +734,12 @@
               <w:lang w:val="en-US"/>
             </w:rPr>
           </w:pPr>
-          <w:hyperlink w:anchor="_Toc116638069" w:history="1">
+          <w:hyperlink w:anchor="_Toc128927475" w:history="1">
             <w:r>
               <w:rPr>
                 <w:rStyle w:val="Hipervnculo"/>
                 <w:noProof/>
+                <w:highlight w:val="yellow"/>
               </w:rPr>
               <w:t>Clases y características de usuario</w:t>
             </w:r>
@@ -760,7 +762,7 @@
                 <w:noProof/>
                 <w:webHidden/>
               </w:rPr>
-              <w:instrText xml:space="preserve"> PAGEREF _Toc116638069 \h </w:instrText>
+              <w:instrText xml:space="preserve"> PAGEREF _Toc128927475 \h </w:instrText>
             </w:r>
             <w:r>
               <w:rPr>
@@ -780,7 +782,7 @@
                 <w:noProof/>
                 <w:webHidden/>
               </w:rPr>
-              <w:t>3</w:t>
+              <w:t>4</w:t>
             </w:r>
             <w:r>
               <w:rPr>
@@ -805,11 +807,12 @@
               <w:lang w:val="en-US"/>
             </w:rPr>
           </w:pPr>
-          <w:hyperlink w:anchor="_Toc116638070" w:history="1">
+          <w:hyperlink w:anchor="_Toc128927476" w:history="1">
             <w:r>
               <w:rPr>
                 <w:rStyle w:val="Hipervnculo"/>
                 <w:noProof/>
+                <w:highlight w:val="yellow"/>
                 <w:lang w:val="es-ES"/>
               </w:rPr>
               <w:t>Requerimientos funcionales</w:t>
@@ -833,7 +836,7 @@
                 <w:noProof/>
                 <w:webHidden/>
               </w:rPr>
-              <w:instrText xml:space="preserve"> PAGEREF _Toc116638070 \h </w:instrText>
+              <w:instrText xml:space="preserve"> PAGEREF _Toc128927476 \h </w:instrText>
             </w:r>
             <w:r>
               <w:rPr>
@@ -878,11 +881,12 @@
               <w:lang w:val="en-US"/>
             </w:rPr>
           </w:pPr>
-          <w:hyperlink w:anchor="_Toc116638071" w:history="1">
+          <w:hyperlink w:anchor="_Toc128927477" w:history="1">
             <w:r>
               <w:rPr>
                 <w:rStyle w:val="Hipervnculo"/>
                 <w:noProof/>
+                <w:highlight w:val="yellow"/>
                 <w:lang w:val="es-ES"/>
               </w:rPr>
               <w:t>Gestión de usuarios</w:t>
@@ -906,7 +910,7 @@
                 <w:noProof/>
                 <w:webHidden/>
               </w:rPr>
-              <w:instrText xml:space="preserve"> PAGEREF _Toc116638071 \h </w:instrText>
+              <w:instrText xml:space="preserve"> PAGEREF _Toc128927477 \h </w:instrText>
             </w:r>
             <w:r>
               <w:rPr>
@@ -951,11 +955,12 @@
               <w:lang w:val="en-US"/>
             </w:rPr>
           </w:pPr>
-          <w:hyperlink w:anchor="_Toc116638072" w:history="1">
+          <w:hyperlink w:anchor="_Toc128927478" w:history="1">
             <w:r>
               <w:rPr>
                 <w:rStyle w:val="Hipervnculo"/>
                 <w:noProof/>
+                <w:highlight w:val="yellow"/>
                 <w:lang w:val="es-ES"/>
               </w:rPr>
               <w:t>Gestión de documentación</w:t>
@@ -979,7 +984,7 @@
                 <w:noProof/>
                 <w:webHidden/>
               </w:rPr>
-              <w:instrText xml:space="preserve"> PAGEREF _Toc116638072 \h </w:instrText>
+              <w:instrText xml:space="preserve"> PAGEREF _Toc128927478 \h </w:instrText>
             </w:r>
             <w:r>
               <w:rPr>
@@ -1024,11 +1029,12 @@
               <w:lang w:val="en-US"/>
             </w:rPr>
           </w:pPr>
-          <w:hyperlink w:anchor="_Toc116638073" w:history="1">
+          <w:hyperlink w:anchor="_Toc128927479" w:history="1">
             <w:r>
               <w:rPr>
                 <w:rStyle w:val="Hipervnculo"/>
                 <w:noProof/>
+                <w:highlight w:val="yellow"/>
                 <w:lang w:val="es-ES"/>
               </w:rPr>
               <w:t>Generar QR</w:t>
@@ -1052,7 +1058,7 @@
                 <w:noProof/>
                 <w:webHidden/>
               </w:rPr>
-              <w:instrText xml:space="preserve"> PAGEREF _Toc116638073 \h </w:instrText>
+              <w:instrText xml:space="preserve"> PAGEREF _Toc128927479 \h </w:instrText>
             </w:r>
             <w:r>
               <w:rPr>
@@ -1097,11 +1103,12 @@
               <w:lang w:val="en-US"/>
             </w:rPr>
           </w:pPr>
-          <w:hyperlink w:anchor="_Toc116638074" w:history="1">
+          <w:hyperlink w:anchor="_Toc128927480" w:history="1">
             <w:r>
               <w:rPr>
                 <w:rStyle w:val="Hipervnculo"/>
                 <w:noProof/>
+                <w:highlight w:val="yellow"/>
               </w:rPr>
               <w:t>Interfaces y vistas</w:t>
             </w:r>
@@ -1124,7 +1131,7 @@
                 <w:noProof/>
                 <w:webHidden/>
               </w:rPr>
-              <w:instrText xml:space="preserve"> PAGEREF _Toc116638074 \h </w:instrText>
+              <w:instrText xml:space="preserve"> PAGEREF _Toc128927480 \h </w:instrText>
             </w:r>
             <w:r>
               <w:rPr>
@@ -1169,11 +1176,12 @@
               <w:lang w:val="en-US"/>
             </w:rPr>
           </w:pPr>
-          <w:hyperlink w:anchor="_Toc116638075" w:history="1">
+          <w:hyperlink w:anchor="_Toc128927481" w:history="1">
             <w:r>
               <w:rPr>
                 <w:rStyle w:val="Hipervnculo"/>
                 <w:noProof/>
+                <w:highlight w:val="yellow"/>
               </w:rPr>
               <w:t>Otros requerimientos</w:t>
             </w:r>
@@ -1196,7 +1204,7 @@
                 <w:noProof/>
                 <w:webHidden/>
               </w:rPr>
-              <w:instrText xml:space="preserve"> PAGEREF _Toc116638075 \h </w:instrText>
+              <w:instrText xml:space="preserve"> PAGEREF _Toc128927481 \h </w:instrText>
             </w:r>
             <w:r>
               <w:rPr>
@@ -1216,7 +1224,7 @@
                 <w:noProof/>
                 <w:webHidden/>
               </w:rPr>
-              <w:t>8</w:t>
+              <w:t>6</w:t>
             </w:r>
             <w:r>
               <w:rPr>
@@ -1241,11 +1249,12 @@
               <w:lang w:val="en-US"/>
             </w:rPr>
           </w:pPr>
-          <w:hyperlink w:anchor="_Toc116638076" w:history="1">
+          <w:hyperlink w:anchor="_Toc128927482" w:history="1">
             <w:r>
               <w:rPr>
                 <w:rStyle w:val="Hipervnculo"/>
                 <w:noProof/>
+                <w:highlight w:val="yellow"/>
               </w:rPr>
               <w:t>Diseño</w:t>
             </w:r>
@@ -1268,7 +1277,7 @@
                 <w:noProof/>
                 <w:webHidden/>
               </w:rPr>
-              <w:instrText xml:space="preserve"> PAGEREF _Toc116638076 \h </w:instrText>
+              <w:instrText xml:space="preserve"> PAGEREF _Toc128927482 \h </w:instrText>
             </w:r>
             <w:r>
               <w:rPr>
@@ -1288,7 +1297,7 @@
                 <w:noProof/>
                 <w:webHidden/>
               </w:rPr>
-              <w:t>8</w:t>
+              <w:t>6</w:t>
             </w:r>
             <w:r>
               <w:rPr>
@@ -1313,11 +1322,12 @@
               <w:lang w:val="en-US"/>
             </w:rPr>
           </w:pPr>
-          <w:hyperlink w:anchor="_Toc116638077" w:history="1">
+          <w:hyperlink w:anchor="_Toc128927483" w:history="1">
             <w:r>
               <w:rPr>
                 <w:rStyle w:val="Hipervnculo"/>
                 <w:noProof/>
+                <w:highlight w:val="yellow"/>
               </w:rPr>
               <w:t>Desarrollo</w:t>
             </w:r>
@@ -1340,7 +1350,7 @@
                 <w:noProof/>
                 <w:webHidden/>
               </w:rPr>
-              <w:instrText xml:space="preserve"> PAGEREF _Toc116638077 \h </w:instrText>
+              <w:instrText xml:space="preserve"> PAGEREF _Toc128927483 \h </w:instrText>
             </w:r>
             <w:r>
               <w:rPr>
@@ -1360,7 +1370,7 @@
                 <w:noProof/>
                 <w:webHidden/>
               </w:rPr>
-              <w:t>8</w:t>
+              <w:t>6</w:t>
             </w:r>
             <w:r>
               <w:rPr>
@@ -1465,10 +1475,7 @@
         <w:t xml:space="preserve"> tener control sobre</w:t>
       </w:r>
       <w:r>
-        <w:t xml:space="preserve"> </w:t>
-      </w:r>
-      <w:r>
-        <w:t>.</w:t>
+        <w:t xml:space="preserve"> los comensales, los pagos y el saldo de los padres y docentes adentro de la cafetería del SCIS.</w:t>
       </w:r>
     </w:p>
     <w:p>
@@ -1477,7 +1484,7 @@
       </w:pPr>
       <w:bookmarkStart w:id="4" w:name="_Toc98064124"/>
       <w:bookmarkStart w:id="5" w:name="_Toc102052515"/>
-      <w:bookmarkStart w:id="6" w:name="_Toc116638062"/>
+      <w:bookmarkStart w:id="6" w:name="_Toc128927468"/>
       <w:r>
         <w:t>O</w:t>
       </w:r>
@@ -1494,7 +1501,22 @@
       </w:pPr>
       <w:bookmarkStart w:id="7" w:name="_Toc102052523"/>
       <w:r>
-        <w:t>El envío de documentos entre los campus de la Universidad Privada Boliviana forma parte de las labores que se realizan, más aún en el área de postgrado. Debido a esto surge la necesidad de tener un mejor control acerca del estado y el registro de estos envíos. Se desarrollará una aplicación web, la cual facilitará a la hora de querer hacer un control sobre aquella documentación enviada/recibida.</w:t>
+        <w:t xml:space="preserve">La gestión de pagos y clientes en la cafetería del SCIS es una labor importante para el control de cuentas; </w:t>
+      </w:r>
+      <w:r>
+        <w:t>de los padres y de la cafetería como empresa</w:t>
+      </w:r>
+      <w:r>
+        <w:t>. Debido al arduo trabajo que este implica, la utilización de un software de control</w:t>
+      </w:r>
+      <w:r>
+        <w:t xml:space="preserve"> con una base de datos completa haría el trabajo de los administradores más eficaz, como también más seguro. Se desarrollará </w:t>
+      </w:r>
+      <w:r>
+        <w:t>una aplicación web, la cual facilitará a la hora de quere</w:t>
+      </w:r>
+      <w:r>
+        <w:t>r hacer un control sobre aquellos pagos y gestión de cuentas.</w:t>
       </w:r>
     </w:p>
     <w:p>
@@ -1505,14 +1527,17 @@
         <w:t>En resumen, se n</w:t>
       </w:r>
       <w:r>
-        <w:t>ecesita un sistema para la gestión de documentos, una gestión de usuarios y tomando en cuenta al campus origen y destino.</w:t>
+        <w:t xml:space="preserve">ecesita un sistema para la gestión de </w:t>
+      </w:r>
+      <w:r>
+        <w:t xml:space="preserve">estudiantes y comidas, saldos de cuenta y pagos a la cafetería. </w:t>
       </w:r>
     </w:p>
     <w:p>
       <w:pPr>
         <w:pStyle w:val="Ttulo1"/>
       </w:pPr>
-      <w:bookmarkStart w:id="8" w:name="_Toc116638063"/>
+      <w:bookmarkStart w:id="8" w:name="_Toc128927469"/>
       <w:r>
         <w:t>D</w:t>
       </w:r>
@@ -1527,7 +1552,16 @@
         <w:ind w:firstLine="0"/>
       </w:pPr>
       <w:r>
-        <w:t>La aplicación web contará con una gestión de usuarios, los cuales, podrán ingresar datos de los documentos que serán enviados. A su vez, contará con un apartado por usuario para la revisión de documentación enviada y la documentación recibida.</w:t>
+        <w:t>La aplicación web contara con una gestión de usuarios</w:t>
+      </w:r>
+      <w:r>
+        <w:t xml:space="preserve">, los cuales </w:t>
+      </w:r>
+      <w:r>
+        <w:t>podrán</w:t>
+      </w:r>
+      <w:r>
+        <w:t xml:space="preserve"> administrar la base de datos de clientes, junto con sus saldos y pagos. También contara con un apartado para la creación de reportes de pagos y clientes. </w:t>
       </w:r>
     </w:p>
     <w:p>
@@ -1535,7 +1569,15 @@
         <w:ind w:firstLine="0"/>
       </w:pPr>
       <w:r>
-        <w:t>Para confirmar el recibo del documento en buen estado, se hará uso de un código QR.</w:t>
+        <w:t xml:space="preserve">Para confirmar el pago del almuerzo por parte de estudiantes, se usará tarjetas con códigos </w:t>
+      </w:r>
+      <w:proofErr w:type="spellStart"/>
+      <w:r>
+        <w:t>Qr</w:t>
+      </w:r>
+      <w:proofErr w:type="spellEnd"/>
+      <w:r>
+        <w:t>, los cuales reportaran el pago y disminuirá del saldo del padre. Los padres recibirán correos de alerta cuando se queden con poco saldo, estén sin saldo, o se lo bloquee.</w:t>
       </w:r>
     </w:p>
     <w:p>
@@ -1543,28 +1585,33 @@
         <w:ind w:firstLine="0"/>
       </w:pPr>
       <w:r>
-        <w:t xml:space="preserve">A su vez, este registro no solo debe ser almacenado dentro de la base de datos respectiva al sistema, también debe enviar un correo electrónico con todas las especificaciones propias de la documentación ingresada. </w:t>
-      </w:r>
-    </w:p>
-    <w:p>
-      <w:pPr>
-        <w:ind w:firstLine="0"/>
-      </w:pPr>
-      <w:r>
-        <w:t>Con esto se hará control no solo del documento, también será un respaldo para confirmar el envío de un correo electrónico con los datos del documento enviado por el personal de postgrado de la Universidad Privada Boliviana.</w:t>
-      </w:r>
-    </w:p>
-    <w:p>
-      <w:pPr>
-        <w:ind w:firstLine="0"/>
-      </w:pPr>
+        <w:t xml:space="preserve">Con esto se tendrá una mejor gestión de clientes, con control de saldos y pagos (ya sean efectivo o </w:t>
+      </w:r>
+      <w:proofErr w:type="spellStart"/>
+      <w:r>
+        <w:t>Qr</w:t>
+      </w:r>
+      <w:proofErr w:type="spellEnd"/>
+      <w:r>
+        <w:t>), y el padre tendrá alertas automatizadas, de manera que la gestión de pagos sea más eficaz.</w:t>
+      </w:r>
+      <w:r>
+        <w:br/>
+      </w:r>
+      <w:r>
+        <w:br/>
+      </w:r>
+      <w:r>
+        <w:br/>
+      </w:r>
     </w:p>
     <w:p>
       <w:pPr>
         <w:pStyle w:val="Ttulo1"/>
       </w:pPr>
-      <w:bookmarkStart w:id="9" w:name="_Toc116638064"/>
-      <w:r>
+      <w:bookmarkStart w:id="9" w:name="_Toc128927470"/>
+      <w:r>
+        <w:lastRenderedPageBreak/>
         <w:t>A</w:t>
       </w:r>
       <w:r>
@@ -1581,7 +1628,6 @@
         </w:numPr>
       </w:pPr>
       <w:r>
-        <w:lastRenderedPageBreak/>
         <w:t>El programa debe poder ser accedido desde más de un ordenador.</w:t>
       </w:r>
     </w:p>
@@ -1597,7 +1643,13 @@
         <w:t xml:space="preserve">La creación y </w:t>
       </w:r>
       <w:r>
-        <w:t>gestión de los envíos se podrán realizar de manera intuitiva y sencilla</w:t>
+        <w:t xml:space="preserve">gestión de </w:t>
+      </w:r>
+      <w:r>
+        <w:t>los usuarios y pagos</w:t>
+      </w:r>
+      <w:r>
+        <w:t xml:space="preserve"> se podrán realizar de manera intuitiva y sencilla</w:t>
       </w:r>
       <w:r>
         <w:t>.</w:t>
@@ -1612,7 +1664,16 @@
         </w:numPr>
       </w:pPr>
       <w:r>
-        <w:t>La gestión de documentos debe contener toda la información que estos requieran</w:t>
+        <w:t>Los reportes deben</w:t>
+      </w:r>
+      <w:r>
+        <w:t xml:space="preserve"> co</w:t>
+      </w:r>
+      <w:r>
+        <w:t>ntener toda la información que los administradores</w:t>
+      </w:r>
+      <w:r>
+        <w:t xml:space="preserve"> requieran</w:t>
       </w:r>
       <w:r>
         <w:t>.</w:t>
@@ -1624,7 +1685,7 @@
       </w:pPr>
       <w:bookmarkStart w:id="10" w:name="_Toc98064125"/>
       <w:bookmarkStart w:id="11" w:name="_Toc102052516"/>
-      <w:bookmarkStart w:id="12" w:name="_Toc116638065"/>
+      <w:bookmarkStart w:id="12" w:name="_Toc128927471"/>
       <w:r>
         <w:t xml:space="preserve">Objetivo </w:t>
       </w:r>
@@ -1654,7 +1715,10 @@
         <w:t xml:space="preserve"> de</w:t>
       </w:r>
       <w:r>
-        <w:t xml:space="preserve"> documentos, para el área de postgrado de la Universidad Privada Boliviana</w:t>
+        <w:t xml:space="preserve"> </w:t>
+      </w:r>
+      <w:r>
+        <w:t>comensales y pagos, para la cafetería del SCIS</w:t>
       </w:r>
       <w:r>
         <w:t>.</w:t>
@@ -1666,7 +1730,7 @@
       </w:pPr>
       <w:bookmarkStart w:id="13" w:name="_Toc98064126"/>
       <w:bookmarkStart w:id="14" w:name="_Toc102052517"/>
-      <w:bookmarkStart w:id="15" w:name="_Toc116638066"/>
+      <w:bookmarkStart w:id="15" w:name="_Toc128927472"/>
       <w:r>
         <w:t>Objetivos específicos</w:t>
       </w:r>
@@ -1686,10 +1750,10 @@
         <w:t xml:space="preserve">Facilitar </w:t>
       </w:r>
       <w:r>
-        <w:t>el registro de la documentación</w:t>
-      </w:r>
-      <w:r>
-        <w:t>.</w:t>
+        <w:t xml:space="preserve">el registro de </w:t>
+      </w:r>
+      <w:r>
+        <w:t>los pagos</w:t>
       </w:r>
     </w:p>
     <w:p>
@@ -1722,10 +1786,10 @@
         <w:t xml:space="preserve"> pueda </w:t>
       </w:r>
       <w:r>
-        <w:t>realizar el registro o revisar la gestión de los documentos</w:t>
-      </w:r>
-      <w:r>
-        <w:t>.</w:t>
+        <w:t>realizar el registro o revisar la gestión de los</w:t>
+      </w:r>
+      <w:r>
+        <w:t xml:space="preserve"> clientes, y el saldo y pago de estos.</w:t>
       </w:r>
     </w:p>
     <w:p>
@@ -1750,7 +1814,7 @@
       <w:pPr>
         <w:pStyle w:val="Ttulo1"/>
       </w:pPr>
-      <w:bookmarkStart w:id="16" w:name="_Toc116638067"/>
+      <w:bookmarkStart w:id="16" w:name="_Toc128927473"/>
       <w:r>
         <w:t>Funcionalidades del producto</w:t>
       </w:r>
@@ -1786,10 +1850,7 @@
         <w:t xml:space="preserve">Gestión de </w:t>
       </w:r>
       <w:r>
-        <w:t>documentación</w:t>
-      </w:r>
-      <w:r>
-        <w:t>.</w:t>
+        <w:t>saldo y pagos</w:t>
       </w:r>
     </w:p>
     <w:p>
@@ -1801,13 +1862,21 @@
         </w:numPr>
       </w:pPr>
       <w:r>
-        <w:t>Generar un código QR</w:t>
-      </w:r>
-      <w:r>
-        <w:t xml:space="preserve"> por documentación</w:t>
-      </w:r>
-      <w:r>
-        <w:t>.</w:t>
+        <w:t>E</w:t>
+      </w:r>
+      <w:r>
+        <w:t xml:space="preserve">scáner de un </w:t>
+      </w:r>
+      <w:proofErr w:type="spellStart"/>
+      <w:r>
+        <w:t>Qr</w:t>
+      </w:r>
+      <w:proofErr w:type="spellEnd"/>
+      <w:r>
+        <w:t xml:space="preserve"> por estudiante para </w:t>
+      </w:r>
+      <w:r>
+        <w:t>registrar su pago</w:t>
       </w:r>
     </w:p>
     <w:p>
@@ -1822,10 +1891,67 @@
         <w:t>Enviar</w:t>
       </w:r>
       <w:r>
-        <w:t xml:space="preserve"> un correo electrónico con los datos de la documentación</w:t>
+        <w:t xml:space="preserve"> correo</w:t>
+      </w:r>
+      <w:r>
+        <w:t>s</w:t>
+      </w:r>
+      <w:r>
+        <w:t xml:space="preserve"> electrónico</w:t>
+      </w:r>
+      <w:r>
+        <w:t>s de alertas de saldo (poco saldo, sin saldo, y saldo negativo)</w:t>
       </w:r>
       <w:r>
         <w:t>.</w:t>
+      </w:r>
+    </w:p>
+    <w:p>
+      <w:pPr>
+        <w:pStyle w:val="Prrafodelista"/>
+        <w:numPr>
+          <w:ilvl w:val="0"/>
+          <w:numId w:val="23"/>
+        </w:numPr>
+      </w:pPr>
+      <w:r>
+        <w:t>Buscador de base de datos y creación de reportes descargables en Excel</w:t>
+      </w:r>
+    </w:p>
+    <w:p>
+      <w:pPr>
+        <w:pStyle w:val="Prrafodelista"/>
+        <w:numPr>
+          <w:ilvl w:val="0"/>
+          <w:numId w:val="23"/>
+        </w:numPr>
+      </w:pPr>
+      <w:r>
+        <w:t>Actualización</w:t>
+      </w:r>
+      <w:r>
+        <w:t xml:space="preserve"> continua de la base de datos</w:t>
+      </w:r>
+    </w:p>
+    <w:p>
+      <w:pPr>
+        <w:pStyle w:val="Prrafodelista"/>
+        <w:numPr>
+          <w:ilvl w:val="0"/>
+          <w:numId w:val="23"/>
+        </w:numPr>
+      </w:pPr>
+      <w:r>
+        <w:t>Creación de nuevos usuarios tipo estudiantes, padres y docentes</w:t>
+      </w:r>
+      <w:r>
+        <w:br/>
+      </w:r>
+      <w:r>
+        <w:br/>
+      </w:r>
+      <w:r>
+        <w:br/>
       </w:r>
     </w:p>
     <w:p>
@@ -1834,8 +1960,9 @@
       </w:pPr>
       <w:bookmarkStart w:id="17" w:name="_Toc98064129"/>
       <w:bookmarkStart w:id="18" w:name="_Toc102052520"/>
-      <w:bookmarkStart w:id="19" w:name="_Toc116638068"/>
-      <w:r>
+      <w:bookmarkStart w:id="19" w:name="_Toc128927474"/>
+      <w:r>
+        <w:lastRenderedPageBreak/>
         <w:t>Requerimientos no funcionales</w:t>
       </w:r>
       <w:bookmarkEnd w:id="17"/>
@@ -1893,12 +2020,21 @@
     <w:p>
       <w:pPr>
         <w:pStyle w:val="Ttulo1"/>
-      </w:pPr>
-      <w:bookmarkStart w:id="20" w:name="_Toc116638069"/>
-      <w:r>
+        <w:rPr>
+          <w:highlight w:val="yellow"/>
+        </w:rPr>
+      </w:pPr>
+      <w:bookmarkStart w:id="20" w:name="_Toc128927475"/>
+      <w:r>
+        <w:rPr>
+          <w:highlight w:val="yellow"/>
+        </w:rPr>
         <w:t>C</w:t>
       </w:r>
       <w:r>
+        <w:rPr>
+          <w:highlight w:val="yellow"/>
+        </w:rPr>
         <w:t>lases y características de usuario</w:t>
       </w:r>
       <w:bookmarkEnd w:id="20"/>
@@ -1908,36 +2044,898 @@
         <w:ind w:firstLine="0"/>
         <w:rPr>
           <w:bCs/>
-        </w:rPr>
-      </w:pPr>
-      <w:r>
-        <w:rPr>
-          <w:bCs/>
+          <w:highlight w:val="yellow"/>
+        </w:rPr>
+      </w:pPr>
+      <w:r>
+        <w:rPr>
+          <w:bCs/>
+          <w:highlight w:val="yellow"/>
+        </w:rPr>
+        <w:t xml:space="preserve">Usuario </w:t>
+      </w:r>
+      <w:r>
+        <w:rPr>
+          <w:bCs/>
+          <w:highlight w:val="yellow"/>
+        </w:rPr>
+        <w:t>postgrado</w:t>
+      </w:r>
+      <w:r>
+        <w:rPr>
+          <w:bCs/>
+          <w:highlight w:val="yellow"/>
+        </w:rPr>
+        <w:t xml:space="preserve">: </w:t>
+      </w:r>
+      <w:r>
+        <w:rPr>
+          <w:bCs/>
+          <w:highlight w:val="yellow"/>
+        </w:rPr>
+        <w:t>tiene acceso a las opciones “Documentos Enviados”, “Bandeja de entrada”, “Enviar Documento”</w:t>
+      </w:r>
+      <w:r>
+        <w:rPr>
+          <w:bCs/>
+          <w:highlight w:val="yellow"/>
+        </w:rPr>
+        <w:t>.</w:t>
+      </w:r>
+    </w:p>
+    <w:p>
+      <w:pPr>
+        <w:ind w:firstLine="0"/>
+        <w:rPr>
+          <w:bCs/>
+          <w:highlight w:val="yellow"/>
+        </w:rPr>
+      </w:pPr>
+      <w:r>
+        <w:rPr>
+          <w:bCs/>
+          <w:highlight w:val="yellow"/>
+        </w:rPr>
+        <w:t>Usuario administrador: tiene acceso al apartado de “Crear usuario”.</w:t>
+      </w:r>
+    </w:p>
+    <w:p>
+      <w:pPr>
+        <w:pStyle w:val="Ttulo1"/>
+        <w:rPr>
+          <w:highlight w:val="yellow"/>
+          <w:lang w:val="es-ES"/>
+        </w:rPr>
+      </w:pPr>
+      <w:bookmarkStart w:id="21" w:name="_Toc128927476"/>
+      <w:r>
+        <w:rPr>
+          <w:highlight w:val="yellow"/>
+          <w:lang w:val="es-ES"/>
+        </w:rPr>
+        <w:t>R</w:t>
+      </w:r>
+      <w:r>
+        <w:rPr>
+          <w:highlight w:val="yellow"/>
+          <w:lang w:val="es-ES"/>
+        </w:rPr>
+        <w:t>equerimientos funcionales</w:t>
+      </w:r>
+      <w:bookmarkEnd w:id="21"/>
+    </w:p>
+    <w:p>
+      <w:pPr>
+        <w:pStyle w:val="Ttulo2"/>
+        <w:rPr>
+          <w:highlight w:val="yellow"/>
+          <w:lang w:val="es-ES"/>
+        </w:rPr>
+      </w:pPr>
+      <w:bookmarkStart w:id="22" w:name="_Toc128927477"/>
+      <w:r>
+        <w:rPr>
+          <w:highlight w:val="yellow"/>
+          <w:lang w:val="es-ES"/>
+        </w:rPr>
+        <w:t>Gestión de usuarios</w:t>
+      </w:r>
+      <w:bookmarkEnd w:id="22"/>
+    </w:p>
+    <w:p>
+      <w:pPr>
+        <w:ind w:firstLine="0"/>
+        <w:rPr>
+          <w:bCs/>
+          <w:highlight w:val="yellow"/>
+          <w:lang w:val="es-ES"/>
+        </w:rPr>
+      </w:pPr>
+      <w:r>
+        <w:rPr>
+          <w:bCs/>
+          <w:highlight w:val="yellow"/>
+          <w:lang w:val="es-ES"/>
+        </w:rPr>
+        <w:t>El sistema debe de tener un control para el registro de usuarios</w:t>
+      </w:r>
+      <w:r>
+        <w:rPr>
+          <w:bCs/>
+          <w:highlight w:val="yellow"/>
+          <w:lang w:val="es-ES"/>
+        </w:rPr>
+        <w:t>.</w:t>
+      </w:r>
+    </w:p>
+    <w:p>
+      <w:pPr>
+        <w:ind w:firstLine="0"/>
+        <w:rPr>
+          <w:bCs/>
+          <w:highlight w:val="yellow"/>
+          <w:lang w:val="es-ES"/>
+        </w:rPr>
+      </w:pPr>
+      <w:r>
+        <w:rPr>
+          <w:b/>
+          <w:highlight w:val="yellow"/>
+          <w:lang w:val="es-ES"/>
+        </w:rPr>
+        <w:t>Atributos de usuarios:</w:t>
+      </w:r>
+      <w:r>
+        <w:rPr>
+          <w:bCs/>
+          <w:highlight w:val="yellow"/>
+          <w:lang w:val="es-ES"/>
+        </w:rPr>
+        <w:t xml:space="preserve"> </w:t>
+      </w:r>
+      <w:r>
+        <w:rPr>
+          <w:bCs/>
+          <w:highlight w:val="yellow"/>
+          <w:lang w:val="es-ES"/>
+        </w:rPr>
+        <w:t xml:space="preserve">id, </w:t>
+      </w:r>
+      <w:r>
+        <w:rPr>
+          <w:bCs/>
+          <w:highlight w:val="yellow"/>
+          <w:lang w:val="es-ES"/>
+        </w:rPr>
+        <w:t>correo</w:t>
+      </w:r>
+      <w:r>
+        <w:rPr>
+          <w:bCs/>
+          <w:highlight w:val="yellow"/>
+          <w:lang w:val="es-ES"/>
+        </w:rPr>
+        <w:t xml:space="preserve">, </w:t>
+      </w:r>
+      <w:r>
+        <w:rPr>
+          <w:bCs/>
+          <w:highlight w:val="yellow"/>
+          <w:lang w:val="es-ES"/>
+        </w:rPr>
+        <w:t>contraseña.</w:t>
+      </w:r>
+    </w:p>
+    <w:p>
+      <w:pPr>
+        <w:ind w:firstLine="0"/>
+        <w:rPr>
+          <w:bCs/>
+          <w:highlight w:val="yellow"/>
+          <w:lang w:val="es-ES"/>
+        </w:rPr>
+      </w:pPr>
+      <w:r>
+        <w:rPr>
+          <w:b/>
+          <w:highlight w:val="yellow"/>
+          <w:lang w:val="es-ES"/>
+        </w:rPr>
+        <w:t>Prioridad</w:t>
+      </w:r>
+      <w:r>
+        <w:rPr>
+          <w:bCs/>
+          <w:highlight w:val="yellow"/>
+          <w:lang w:val="es-ES"/>
+        </w:rPr>
+        <w:t>: Alto.</w:t>
+      </w:r>
+    </w:p>
+    <w:p>
+      <w:pPr>
+        <w:ind w:firstLine="0"/>
+        <w:rPr>
+          <w:bCs/>
+          <w:highlight w:val="yellow"/>
+          <w:lang w:val="es-ES"/>
+        </w:rPr>
+      </w:pPr>
+      <w:r>
+        <w:rPr>
+          <w:b/>
+          <w:highlight w:val="yellow"/>
+          <w:lang w:val="es-ES"/>
+        </w:rPr>
+        <w:t>Pasos</w:t>
+      </w:r>
+      <w:r>
+        <w:rPr>
+          <w:bCs/>
+          <w:highlight w:val="yellow"/>
+          <w:lang w:val="es-ES"/>
+        </w:rPr>
+        <w:t>: El administrador accede al sistema y tendrá las opciones</w:t>
+      </w:r>
+      <w:r>
+        <w:rPr>
+          <w:bCs/>
+          <w:highlight w:val="yellow"/>
+          <w:lang w:val="es-ES"/>
+        </w:rPr>
+        <w:t xml:space="preserve"> “A</w:t>
+      </w:r>
+      <w:r>
+        <w:rPr>
+          <w:bCs/>
+          <w:highlight w:val="yellow"/>
+          <w:lang w:val="es-ES"/>
+        </w:rPr>
+        <w:t>ñadir</w:t>
+      </w:r>
+      <w:r>
+        <w:rPr>
+          <w:bCs/>
+          <w:highlight w:val="yellow"/>
+          <w:lang w:val="es-ES"/>
+        </w:rPr>
+        <w:t xml:space="preserve"> </w:t>
+      </w:r>
+      <w:r>
+        <w:rPr>
+          <w:bCs/>
+          <w:highlight w:val="yellow"/>
+          <w:lang w:val="es-ES"/>
+        </w:rPr>
+        <w:t>usuario</w:t>
+      </w:r>
+      <w:r>
+        <w:rPr>
+          <w:bCs/>
+          <w:highlight w:val="yellow"/>
+          <w:lang w:val="es-ES"/>
+        </w:rPr>
+        <w:t>”</w:t>
+      </w:r>
+      <w:r>
+        <w:rPr>
+          <w:bCs/>
+          <w:highlight w:val="yellow"/>
+          <w:lang w:val="es-ES"/>
+        </w:rPr>
+        <w:t>.</w:t>
+      </w:r>
+    </w:p>
+    <w:p>
+      <w:pPr>
+        <w:ind w:firstLine="0"/>
+        <w:rPr>
+          <w:bCs/>
+          <w:highlight w:val="yellow"/>
+          <w:lang w:val="es-ES"/>
+        </w:rPr>
+      </w:pPr>
+      <w:r>
+        <w:rPr>
+          <w:b/>
+          <w:highlight w:val="yellow"/>
+          <w:lang w:val="es-ES"/>
+        </w:rPr>
+        <w:t>Añadir</w:t>
+      </w:r>
+      <w:r>
+        <w:rPr>
+          <w:bCs/>
+          <w:highlight w:val="yellow"/>
+          <w:lang w:val="es-ES"/>
+        </w:rPr>
+        <w:t xml:space="preserve">: el administrador </w:t>
+      </w:r>
+      <w:r>
+        <w:rPr>
+          <w:bCs/>
+          <w:highlight w:val="yellow"/>
+          <w:lang w:val="es-ES"/>
+        </w:rPr>
+        <w:t xml:space="preserve">ingresa al formulario, </w:t>
+      </w:r>
+      <w:r>
+        <w:rPr>
+          <w:bCs/>
+          <w:highlight w:val="yellow"/>
+          <w:lang w:val="es-ES"/>
+        </w:rPr>
+        <w:t>solicita</w:t>
+      </w:r>
+      <w:r>
+        <w:rPr>
+          <w:bCs/>
+          <w:highlight w:val="yellow"/>
+          <w:lang w:val="es-ES"/>
+        </w:rPr>
+        <w:t xml:space="preserve"> los datos del usuario y posteriormente presiona el botón “Guardar Usuario”. El usuario se almacena dentro de la base de datos.</w:t>
+      </w:r>
+      <w:r>
+        <w:rPr>
+          <w:bCs/>
+          <w:highlight w:val="yellow"/>
+          <w:lang w:val="es-ES"/>
+        </w:rPr>
+        <w:t xml:space="preserve"> E</w:t>
+      </w:r>
+      <w:r>
+        <w:rPr>
+          <w:bCs/>
+          <w:highlight w:val="yellow"/>
+          <w:lang w:val="es-ES"/>
+        </w:rPr>
+        <w:t xml:space="preserve">ste formulario identificará a cada usuario por su “ID Usuario” único. </w:t>
+      </w:r>
+    </w:p>
+    <w:p>
+      <w:pPr>
+        <w:ind w:firstLine="0"/>
+        <w:rPr>
+          <w:bCs/>
+          <w:highlight w:val="yellow"/>
+          <w:lang w:val="es-ES"/>
+        </w:rPr>
+      </w:pPr>
+      <w:proofErr w:type="spellStart"/>
+      <w:r>
+        <w:rPr>
+          <w:b/>
+          <w:highlight w:val="yellow"/>
+          <w:lang w:val="es-ES"/>
+        </w:rPr>
+        <w:t>Req</w:t>
+      </w:r>
+      <w:proofErr w:type="spellEnd"/>
+      <w:r>
+        <w:rPr>
+          <w:b/>
+          <w:highlight w:val="yellow"/>
+          <w:lang w:val="es-ES"/>
+        </w:rPr>
+        <w:t xml:space="preserve"> 1</w:t>
+      </w:r>
+      <w:r>
+        <w:rPr>
+          <w:bCs/>
+          <w:highlight w:val="yellow"/>
+          <w:lang w:val="es-ES"/>
+        </w:rPr>
+        <w:t>: Sección o página administrador.</w:t>
+      </w:r>
+    </w:p>
+    <w:p>
+      <w:pPr>
+        <w:ind w:firstLine="0"/>
+        <w:rPr>
+          <w:bCs/>
+          <w:highlight w:val="yellow"/>
+          <w:lang w:val="es-ES"/>
+        </w:rPr>
+      </w:pPr>
+      <w:proofErr w:type="spellStart"/>
+      <w:r>
+        <w:rPr>
+          <w:b/>
+          <w:highlight w:val="yellow"/>
+          <w:lang w:val="es-ES"/>
+        </w:rPr>
+        <w:t>Req</w:t>
+      </w:r>
+      <w:proofErr w:type="spellEnd"/>
+      <w:r>
+        <w:rPr>
+          <w:b/>
+          <w:highlight w:val="yellow"/>
+          <w:lang w:val="es-ES"/>
+        </w:rPr>
+        <w:t xml:space="preserve"> 2</w:t>
+      </w:r>
+      <w:r>
+        <w:rPr>
+          <w:bCs/>
+          <w:highlight w:val="yellow"/>
+          <w:lang w:val="es-ES"/>
+        </w:rPr>
+        <w:t>: Crear usuario.</w:t>
+      </w:r>
+    </w:p>
+    <w:p>
+      <w:pPr>
+        <w:ind w:firstLine="0"/>
+        <w:rPr>
+          <w:bCs/>
+          <w:highlight w:val="yellow"/>
+          <w:lang w:val="es-ES"/>
+        </w:rPr>
+      </w:pPr>
+      <w:proofErr w:type="spellStart"/>
+      <w:r>
+        <w:rPr>
+          <w:b/>
+          <w:highlight w:val="yellow"/>
+          <w:lang w:val="es-ES"/>
+        </w:rPr>
+        <w:t>Req</w:t>
+      </w:r>
+      <w:proofErr w:type="spellEnd"/>
+      <w:r>
+        <w:rPr>
+          <w:b/>
+          <w:highlight w:val="yellow"/>
+          <w:lang w:val="es-ES"/>
+        </w:rPr>
+        <w:t xml:space="preserve"> 3</w:t>
+      </w:r>
+      <w:r>
+        <w:rPr>
+          <w:bCs/>
+          <w:highlight w:val="yellow"/>
+          <w:lang w:val="es-ES"/>
+        </w:rPr>
+        <w:t>: Modificar usuario.</w:t>
+      </w:r>
+    </w:p>
+    <w:p>
+      <w:pPr>
+        <w:ind w:firstLine="0"/>
+        <w:rPr>
+          <w:bCs/>
+          <w:highlight w:val="yellow"/>
+          <w:lang w:val="es-ES"/>
+        </w:rPr>
+      </w:pPr>
+      <w:proofErr w:type="spellStart"/>
+      <w:r>
+        <w:rPr>
+          <w:b/>
+          <w:highlight w:val="yellow"/>
+          <w:lang w:val="es-ES"/>
+        </w:rPr>
+        <w:t>Req</w:t>
+      </w:r>
+      <w:proofErr w:type="spellEnd"/>
+      <w:r>
+        <w:rPr>
+          <w:b/>
+          <w:highlight w:val="yellow"/>
+          <w:lang w:val="es-ES"/>
+        </w:rPr>
+        <w:t xml:space="preserve"> 4</w:t>
+      </w:r>
+      <w:r>
+        <w:rPr>
+          <w:bCs/>
+          <w:highlight w:val="yellow"/>
+          <w:lang w:val="es-ES"/>
+        </w:rPr>
+        <w:t>: Eliminar usuario</w:t>
+      </w:r>
+      <w:r>
+        <w:rPr>
+          <w:bCs/>
+          <w:highlight w:val="yellow"/>
+          <w:lang w:val="es-ES"/>
+        </w:rPr>
+        <w:t>.</w:t>
+      </w:r>
+    </w:p>
+    <w:p>
+      <w:pPr>
+        <w:pStyle w:val="Ttulo2"/>
+        <w:rPr>
+          <w:highlight w:val="yellow"/>
+          <w:lang w:val="es-ES"/>
+        </w:rPr>
+      </w:pPr>
+      <w:bookmarkStart w:id="23" w:name="_Toc128927478"/>
+      <w:r>
+        <w:rPr>
+          <w:highlight w:val="yellow"/>
+          <w:lang w:val="es-ES"/>
+        </w:rPr>
+        <w:t xml:space="preserve">Gestión </w:t>
+      </w:r>
+      <w:r>
+        <w:rPr>
+          <w:highlight w:val="yellow"/>
+          <w:lang w:val="es-ES"/>
+        </w:rPr>
+        <w:t>de documentación</w:t>
+      </w:r>
+      <w:bookmarkEnd w:id="23"/>
+    </w:p>
+    <w:p>
+      <w:pPr>
+        <w:ind w:firstLine="0"/>
+        <w:rPr>
+          <w:bCs/>
+          <w:highlight w:val="yellow"/>
+          <w:lang w:val="es-ES"/>
+        </w:rPr>
+      </w:pPr>
+      <w:r>
+        <w:rPr>
+          <w:bCs/>
+          <w:highlight w:val="yellow"/>
+          <w:lang w:val="es-ES"/>
         </w:rPr>
         <w:lastRenderedPageBreak/>
-        <w:t xml:space="preserve">Usuario </w:t>
-      </w:r>
-      <w:r>
-        <w:rPr>
-          <w:bCs/>
-        </w:rPr>
-        <w:t>postgrado</w:t>
-      </w:r>
-      <w:r>
-        <w:rPr>
-          <w:bCs/>
+        <w:t>Es el principal apartado por el cuál es solicitado el sistema de software</w:t>
+      </w:r>
+      <w:r>
+        <w:rPr>
+          <w:bCs/>
+          <w:highlight w:val="yellow"/>
+          <w:lang w:val="es-ES"/>
+        </w:rPr>
+        <w:t xml:space="preserve"> web</w:t>
+      </w:r>
+      <w:r>
+        <w:rPr>
+          <w:bCs/>
+          <w:highlight w:val="yellow"/>
+          <w:lang w:val="es-ES"/>
+        </w:rPr>
+        <w:t xml:space="preserve">. </w:t>
+      </w:r>
+      <w:r>
+        <w:rPr>
+          <w:bCs/>
+          <w:highlight w:val="yellow"/>
+          <w:lang w:val="es-ES"/>
+        </w:rPr>
+        <w:t>En este apartado se realizará el registro de la documentación dentro de la base de datos y a su vez, facilitar en su gestión del mismo</w:t>
+      </w:r>
+      <w:r>
+        <w:rPr>
+          <w:bCs/>
+          <w:highlight w:val="yellow"/>
+          <w:lang w:val="es-ES"/>
+        </w:rPr>
+        <w:t>.</w:t>
+      </w:r>
+    </w:p>
+    <w:p>
+      <w:pPr>
+        <w:ind w:firstLine="0"/>
+        <w:rPr>
+          <w:bCs/>
+          <w:highlight w:val="yellow"/>
+          <w:lang w:val="es-ES"/>
+        </w:rPr>
+      </w:pPr>
+      <w:r>
+        <w:rPr>
+          <w:b/>
+          <w:highlight w:val="yellow"/>
+          <w:lang w:val="es-ES"/>
+        </w:rPr>
+        <w:t>Atributos:</w:t>
+      </w:r>
+      <w:r>
+        <w:rPr>
+          <w:bCs/>
+          <w:highlight w:val="yellow"/>
+          <w:lang w:val="es-ES"/>
+        </w:rPr>
+        <w:t xml:space="preserve"> id, titulo, tipo, fecha de envío, fecha de recibo, descripción y estado del documento</w:t>
+      </w:r>
+      <w:r>
+        <w:rPr>
+          <w:bCs/>
+          <w:highlight w:val="yellow"/>
+          <w:lang w:val="es-ES"/>
+        </w:rPr>
+        <w:t>.</w:t>
+      </w:r>
+    </w:p>
+    <w:p>
+      <w:pPr>
+        <w:ind w:firstLine="0"/>
+        <w:rPr>
+          <w:bCs/>
+          <w:highlight w:val="yellow"/>
+          <w:lang w:val="es-ES"/>
+        </w:rPr>
+      </w:pPr>
+      <w:r>
+        <w:rPr>
+          <w:b/>
+          <w:highlight w:val="yellow"/>
+          <w:lang w:val="es-ES"/>
+        </w:rPr>
+        <w:t>Prioridad</w:t>
+      </w:r>
+      <w:r>
+        <w:rPr>
+          <w:bCs/>
+          <w:highlight w:val="yellow"/>
+          <w:lang w:val="es-ES"/>
+        </w:rPr>
+        <w:t>: Muy alto.</w:t>
+      </w:r>
+    </w:p>
+    <w:p>
+      <w:pPr>
+        <w:ind w:firstLine="0"/>
+        <w:rPr>
+          <w:bCs/>
+          <w:highlight w:val="yellow"/>
+          <w:lang w:val="es-ES"/>
+        </w:rPr>
+      </w:pPr>
+      <w:r>
+        <w:rPr>
+          <w:b/>
+          <w:highlight w:val="yellow"/>
+          <w:lang w:val="es-ES"/>
+        </w:rPr>
+        <w:t>Pasos</w:t>
+      </w:r>
+      <w:r>
+        <w:rPr>
+          <w:bCs/>
+          <w:highlight w:val="yellow"/>
+          <w:lang w:val="es-ES"/>
+        </w:rPr>
+        <w:t xml:space="preserve">: El </w:t>
+      </w:r>
+      <w:r>
+        <w:rPr>
+          <w:bCs/>
+          <w:highlight w:val="yellow"/>
+          <w:lang w:val="es-ES"/>
+        </w:rPr>
+        <w:t>usuario</w:t>
+      </w:r>
+      <w:r>
+        <w:rPr>
+          <w:bCs/>
+          <w:highlight w:val="yellow"/>
+          <w:lang w:val="es-ES"/>
+        </w:rPr>
+        <w:t xml:space="preserve"> debe acceder con su cuenta al sistema, accionará el apartado “</w:t>
+      </w:r>
+      <w:r>
+        <w:rPr>
+          <w:bCs/>
+          <w:highlight w:val="yellow"/>
+          <w:lang w:val="es-ES"/>
+        </w:rPr>
+        <w:t>Enviar Documento</w:t>
+      </w:r>
+      <w:r>
+        <w:rPr>
+          <w:bCs/>
+          <w:highlight w:val="yellow"/>
+          <w:lang w:val="es-ES"/>
+        </w:rPr>
+        <w:t>”.</w:t>
+      </w:r>
+    </w:p>
+    <w:p>
+      <w:pPr>
+        <w:ind w:firstLine="0"/>
+        <w:rPr>
+          <w:bCs/>
+          <w:highlight w:val="yellow"/>
+          <w:lang w:val="es-ES"/>
+        </w:rPr>
+      </w:pPr>
+      <w:r>
+        <w:rPr>
+          <w:b/>
+          <w:highlight w:val="yellow"/>
+          <w:lang w:val="es-ES"/>
+        </w:rPr>
+        <w:t>Añadir</w:t>
+      </w:r>
+      <w:r>
+        <w:rPr>
+          <w:bCs/>
+          <w:highlight w:val="yellow"/>
+          <w:lang w:val="es-ES"/>
+        </w:rPr>
+        <w:t xml:space="preserve">: Se despliega el formulario y posteriormente el </w:t>
+      </w:r>
+      <w:r>
+        <w:rPr>
+          <w:bCs/>
+          <w:highlight w:val="yellow"/>
+          <w:lang w:val="es-ES"/>
+        </w:rPr>
+        <w:t>usuario</w:t>
+      </w:r>
+      <w:r>
+        <w:rPr>
+          <w:bCs/>
+          <w:highlight w:val="yellow"/>
+          <w:lang w:val="es-ES"/>
+        </w:rPr>
+        <w:t xml:space="preserve"> ingresa los </w:t>
+      </w:r>
+      <w:r>
+        <w:rPr>
+          <w:bCs/>
+          <w:highlight w:val="yellow"/>
+          <w:lang w:val="es-ES"/>
+        </w:rPr>
+        <w:t>atributos anteriormente mencionados en esta sección</w:t>
+      </w:r>
+      <w:r>
+        <w:rPr>
+          <w:bCs/>
+          <w:highlight w:val="yellow"/>
+          <w:lang w:val="es-ES"/>
+        </w:rPr>
+        <w:t>. Accionar en el botón “</w:t>
+      </w:r>
+      <w:r>
+        <w:rPr>
+          <w:bCs/>
+          <w:highlight w:val="yellow"/>
+          <w:lang w:val="es-ES"/>
+        </w:rPr>
+        <w:t>Enviar</w:t>
+      </w:r>
+      <w:r>
+        <w:rPr>
+          <w:bCs/>
+          <w:highlight w:val="yellow"/>
+          <w:lang w:val="es-ES"/>
+        </w:rPr>
+        <w:t>”.</w:t>
+      </w:r>
+    </w:p>
+    <w:p>
+      <w:pPr>
+        <w:ind w:firstLine="0"/>
+        <w:rPr>
+          <w:bCs/>
+          <w:highlight w:val="yellow"/>
+          <w:lang w:val="es-ES"/>
+        </w:rPr>
+      </w:pPr>
+      <w:proofErr w:type="spellStart"/>
+      <w:r>
+        <w:rPr>
+          <w:b/>
+          <w:highlight w:val="yellow"/>
+          <w:lang w:val="es-ES"/>
+        </w:rPr>
+        <w:t>Req</w:t>
+      </w:r>
+      <w:proofErr w:type="spellEnd"/>
+      <w:r>
+        <w:rPr>
+          <w:b/>
+          <w:highlight w:val="yellow"/>
+          <w:lang w:val="es-ES"/>
+        </w:rPr>
+        <w:t xml:space="preserve"> </w:t>
+      </w:r>
+      <w:r>
+        <w:rPr>
+          <w:b/>
+          <w:highlight w:val="yellow"/>
+          <w:lang w:val="es-ES"/>
+        </w:rPr>
+        <w:t>5</w:t>
+      </w:r>
+      <w:r>
+        <w:rPr>
+          <w:bCs/>
+          <w:highlight w:val="yellow"/>
+          <w:lang w:val="es-ES"/>
+        </w:rPr>
+        <w:t xml:space="preserve">: Sección </w:t>
+      </w:r>
+      <w:r>
+        <w:rPr>
+          <w:bCs/>
+          <w:highlight w:val="yellow"/>
+          <w:lang w:val="es-ES"/>
+        </w:rPr>
+        <w:t xml:space="preserve">del </w:t>
+      </w:r>
+      <w:r>
+        <w:rPr>
+          <w:bCs/>
+          <w:highlight w:val="yellow"/>
+          <w:lang w:val="es-ES"/>
+        </w:rPr>
+        <w:t>personal</w:t>
+      </w:r>
+      <w:r>
+        <w:rPr>
+          <w:bCs/>
+          <w:highlight w:val="yellow"/>
+          <w:lang w:val="es-ES"/>
+        </w:rPr>
+        <w:t>.</w:t>
+      </w:r>
+    </w:p>
+    <w:p>
+      <w:pPr>
+        <w:ind w:firstLine="0"/>
+        <w:rPr>
+          <w:bCs/>
+          <w:highlight w:val="yellow"/>
+          <w:lang w:val="es-ES"/>
+        </w:rPr>
+      </w:pPr>
+      <w:proofErr w:type="spellStart"/>
+      <w:r>
+        <w:rPr>
+          <w:b/>
+          <w:highlight w:val="yellow"/>
+          <w:lang w:val="es-ES"/>
+        </w:rPr>
+        <w:t>Req</w:t>
+      </w:r>
+      <w:proofErr w:type="spellEnd"/>
+      <w:r>
+        <w:rPr>
+          <w:b/>
+          <w:highlight w:val="yellow"/>
+          <w:lang w:val="es-ES"/>
+        </w:rPr>
+        <w:t xml:space="preserve"> </w:t>
+      </w:r>
+      <w:r>
+        <w:rPr>
+          <w:b/>
+          <w:highlight w:val="yellow"/>
+          <w:lang w:val="es-ES"/>
+        </w:rPr>
+        <w:t>6</w:t>
+      </w:r>
+      <w:r>
+        <w:rPr>
+          <w:bCs/>
+          <w:highlight w:val="yellow"/>
+          <w:lang w:val="es-ES"/>
         </w:rPr>
         <w:t xml:space="preserve">: </w:t>
       </w:r>
       <w:r>
         <w:rPr>
           <w:bCs/>
-        </w:rPr>
-        <w:t>tiene acceso a las opciones “Documentos Enviados”, “Bandeja de entrada”, “Enviar Documento”</w:t>
-      </w:r>
-      <w:r>
-        <w:rPr>
-          <w:bCs/>
+          <w:highlight w:val="yellow"/>
+          <w:lang w:val="es-ES"/>
+        </w:rPr>
+        <w:t>Enviar documento</w:t>
+      </w:r>
+      <w:r>
+        <w:rPr>
+          <w:bCs/>
+          <w:highlight w:val="yellow"/>
+          <w:lang w:val="es-ES"/>
         </w:rPr>
         <w:t>.</w:t>
       </w:r>
@@ -1947,80 +2945,429 @@
         <w:ind w:firstLine="0"/>
         <w:rPr>
           <w:bCs/>
-        </w:rPr>
-      </w:pPr>
-      <w:r>
-        <w:rPr>
-          <w:bCs/>
-        </w:rPr>
-        <w:t>Usuario administrador: tiene acceso al apartado de “Crear usuario”.</w:t>
+          <w:highlight w:val="yellow"/>
+          <w:u w:val="single"/>
+          <w:lang w:val="es-ES"/>
+        </w:rPr>
+      </w:pPr>
+      <w:proofErr w:type="spellStart"/>
+      <w:r>
+        <w:rPr>
+          <w:b/>
+          <w:highlight w:val="yellow"/>
+          <w:lang w:val="es-ES"/>
+        </w:rPr>
+        <w:t>Req</w:t>
+      </w:r>
+      <w:proofErr w:type="spellEnd"/>
+      <w:r>
+        <w:rPr>
+          <w:b/>
+          <w:highlight w:val="yellow"/>
+          <w:lang w:val="es-ES"/>
+        </w:rPr>
+        <w:t xml:space="preserve"> </w:t>
+      </w:r>
+      <w:r>
+        <w:rPr>
+          <w:b/>
+          <w:highlight w:val="yellow"/>
+          <w:lang w:val="es-ES"/>
+        </w:rPr>
+        <w:t>7</w:t>
+      </w:r>
+      <w:r>
+        <w:rPr>
+          <w:bCs/>
+          <w:highlight w:val="yellow"/>
+          <w:lang w:val="es-ES"/>
+        </w:rPr>
+        <w:t xml:space="preserve">: </w:t>
+      </w:r>
+      <w:r>
+        <w:rPr>
+          <w:bCs/>
+          <w:highlight w:val="yellow"/>
+          <w:lang w:val="es-ES"/>
+        </w:rPr>
+        <w:t>Gestionar documento</w:t>
+      </w:r>
+      <w:r>
+        <w:rPr>
+          <w:bCs/>
+          <w:highlight w:val="yellow"/>
+          <w:lang w:val="es-ES"/>
+        </w:rPr>
+        <w:t>.</w:t>
+      </w:r>
+    </w:p>
+    <w:p>
+      <w:pPr>
+        <w:pStyle w:val="Ttulo2"/>
+        <w:rPr>
+          <w:highlight w:val="yellow"/>
+          <w:lang w:val="es-ES"/>
+        </w:rPr>
+      </w:pPr>
+      <w:bookmarkStart w:id="24" w:name="_Toc128927479"/>
+      <w:r>
+        <w:rPr>
+          <w:highlight w:val="yellow"/>
+          <w:lang w:val="es-ES"/>
+        </w:rPr>
+        <w:t>Generar QR</w:t>
+      </w:r>
+      <w:bookmarkEnd w:id="24"/>
+    </w:p>
+    <w:p>
+      <w:pPr>
+        <w:ind w:firstLine="0"/>
+        <w:rPr>
+          <w:bCs/>
+          <w:highlight w:val="yellow"/>
+          <w:lang w:val="es-ES"/>
+        </w:rPr>
+      </w:pPr>
+      <w:r>
+        <w:rPr>
+          <w:bCs/>
+          <w:highlight w:val="yellow"/>
+          <w:lang w:val="es-ES"/>
+        </w:rPr>
+        <w:t>Fichero el cual tenga la función de generar un QR con los datos necesarios para cambiar el estado respectivo en la base de datos</w:t>
+      </w:r>
+      <w:r>
+        <w:rPr>
+          <w:bCs/>
+          <w:highlight w:val="yellow"/>
+          <w:lang w:val="es-ES"/>
+        </w:rPr>
+        <w:t>.</w:t>
+      </w:r>
+    </w:p>
+    <w:p>
+      <w:pPr>
+        <w:ind w:firstLine="0"/>
+        <w:rPr>
+          <w:bCs/>
+          <w:highlight w:val="yellow"/>
+          <w:lang w:val="es-ES"/>
+        </w:rPr>
+      </w:pPr>
+      <w:r>
+        <w:rPr>
+          <w:b/>
+          <w:highlight w:val="yellow"/>
+          <w:lang w:val="es-ES"/>
+        </w:rPr>
+        <w:t>Prioridad</w:t>
+      </w:r>
+      <w:r>
+        <w:rPr>
+          <w:bCs/>
+          <w:highlight w:val="yellow"/>
+          <w:lang w:val="es-ES"/>
+        </w:rPr>
+        <w:t>: baja.</w:t>
+      </w:r>
+    </w:p>
+    <w:p>
+      <w:pPr>
+        <w:ind w:firstLine="0"/>
+        <w:rPr>
+          <w:bCs/>
+          <w:highlight w:val="yellow"/>
+          <w:lang w:val="es-ES"/>
+        </w:rPr>
+      </w:pPr>
+      <w:proofErr w:type="spellStart"/>
+      <w:r>
+        <w:rPr>
+          <w:b/>
+          <w:highlight w:val="yellow"/>
+          <w:lang w:val="es-ES"/>
+        </w:rPr>
+        <w:t>Req</w:t>
+      </w:r>
+      <w:proofErr w:type="spellEnd"/>
+      <w:r>
+        <w:rPr>
+          <w:b/>
+          <w:highlight w:val="yellow"/>
+          <w:lang w:val="es-ES"/>
+        </w:rPr>
+        <w:t xml:space="preserve"> </w:t>
+      </w:r>
+      <w:r>
+        <w:rPr>
+          <w:b/>
+          <w:highlight w:val="yellow"/>
+          <w:lang w:val="es-ES"/>
+        </w:rPr>
+        <w:t>8</w:t>
+      </w:r>
+      <w:r>
+        <w:rPr>
+          <w:bCs/>
+          <w:highlight w:val="yellow"/>
+          <w:lang w:val="es-ES"/>
+        </w:rPr>
+        <w:t xml:space="preserve">: </w:t>
+      </w:r>
+      <w:r>
+        <w:rPr>
+          <w:bCs/>
+          <w:highlight w:val="yellow"/>
+          <w:lang w:val="es-ES"/>
+        </w:rPr>
+        <w:t>Generar código QR.</w:t>
+      </w:r>
+    </w:p>
+    <w:p>
+      <w:pPr>
+        <w:ind w:firstLine="0"/>
+        <w:rPr>
+          <w:bCs/>
+          <w:highlight w:val="yellow"/>
+          <w:lang w:val="es-ES"/>
+        </w:rPr>
+      </w:pPr>
+      <w:proofErr w:type="spellStart"/>
+      <w:r>
+        <w:rPr>
+          <w:b/>
+          <w:highlight w:val="yellow"/>
+          <w:lang w:val="es-ES"/>
+        </w:rPr>
+        <w:t>Req</w:t>
+      </w:r>
+      <w:proofErr w:type="spellEnd"/>
+      <w:r>
+        <w:rPr>
+          <w:b/>
+          <w:highlight w:val="yellow"/>
+          <w:lang w:val="es-ES"/>
+        </w:rPr>
+        <w:t xml:space="preserve"> </w:t>
+      </w:r>
+      <w:r>
+        <w:rPr>
+          <w:b/>
+          <w:highlight w:val="yellow"/>
+          <w:lang w:val="es-ES"/>
+        </w:rPr>
+        <w:t>9</w:t>
+      </w:r>
+      <w:r>
+        <w:rPr>
+          <w:bCs/>
+          <w:highlight w:val="yellow"/>
+          <w:lang w:val="es-ES"/>
+        </w:rPr>
+        <w:t xml:space="preserve">: </w:t>
+      </w:r>
+      <w:r>
+        <w:rPr>
+          <w:bCs/>
+          <w:highlight w:val="yellow"/>
+          <w:lang w:val="es-ES"/>
+        </w:rPr>
+        <w:t>Actualizar el estado del documento en la base de datos</w:t>
+      </w:r>
+      <w:r>
+        <w:rPr>
+          <w:bCs/>
+          <w:highlight w:val="yellow"/>
+          <w:lang w:val="es-ES"/>
+        </w:rPr>
+        <w:t>.</w:t>
+      </w:r>
+      <w:r>
+        <w:rPr>
+          <w:highlight w:val="yellow"/>
+          <w:lang w:val="es-ES"/>
+        </w:rPr>
+        <w:br/>
+      </w:r>
+      <w:r>
+        <w:rPr>
+          <w:highlight w:val="yellow"/>
+          <w:lang w:val="es-ES"/>
+        </w:rPr>
+        <w:br/>
+      </w:r>
+      <w:r>
+        <w:rPr>
+          <w:highlight w:val="yellow"/>
+          <w:lang w:val="es-ES"/>
+        </w:rPr>
+        <w:br/>
+      </w:r>
+      <w:r>
+        <w:rPr>
+          <w:highlight w:val="yellow"/>
+          <w:lang w:val="es-ES"/>
+        </w:rPr>
+        <w:br/>
+      </w:r>
+      <w:r>
+        <w:rPr>
+          <w:highlight w:val="yellow"/>
+          <w:lang w:val="es-ES"/>
+        </w:rPr>
+        <w:br/>
+      </w:r>
+      <w:r>
+        <w:rPr>
+          <w:highlight w:val="yellow"/>
+          <w:lang w:val="es-ES"/>
+        </w:rPr>
+        <w:br/>
+      </w:r>
+      <w:r>
+        <w:rPr>
+          <w:highlight w:val="yellow"/>
+          <w:lang w:val="es-ES"/>
+        </w:rPr>
+        <w:lastRenderedPageBreak/>
+        <w:br/>
+      </w:r>
+      <w:r>
+        <w:rPr>
+          <w:highlight w:val="yellow"/>
+          <w:lang w:val="es-ES"/>
+        </w:rPr>
+        <w:br/>
+      </w:r>
+      <w:r>
+        <w:rPr>
+          <w:highlight w:val="yellow"/>
+          <w:lang w:val="es-ES"/>
+        </w:rPr>
+        <w:br/>
+      </w:r>
+      <w:r>
+        <w:rPr>
+          <w:highlight w:val="yellow"/>
+          <w:lang w:val="es-ES"/>
+        </w:rPr>
+        <w:br/>
       </w:r>
     </w:p>
     <w:p>
       <w:pPr>
         <w:pStyle w:val="Ttulo1"/>
         <w:rPr>
-          <w:lang w:val="es-ES"/>
-        </w:rPr>
-      </w:pPr>
-      <w:bookmarkStart w:id="21" w:name="_Toc116638070"/>
-      <w:r>
-        <w:rPr>
-          <w:lang w:val="es-ES"/>
-        </w:rPr>
-        <w:t>R</w:t>
-      </w:r>
-      <w:r>
-        <w:rPr>
-          <w:lang w:val="es-ES"/>
-        </w:rPr>
-        <w:t>equerimientos funcionales</w:t>
-      </w:r>
-      <w:bookmarkEnd w:id="21"/>
-    </w:p>
-    <w:p>
-      <w:pPr>
-        <w:pStyle w:val="Ttulo2"/>
-        <w:rPr>
-          <w:lang w:val="es-ES"/>
-        </w:rPr>
-      </w:pPr>
-      <w:bookmarkStart w:id="22" w:name="_Toc116638071"/>
-      <w:r>
-        <w:rPr>
-          <w:lang w:val="es-ES"/>
-        </w:rPr>
-        <w:t>Gestión de usuarios</w:t>
-      </w:r>
-      <w:bookmarkEnd w:id="22"/>
+          <w:highlight w:val="yellow"/>
+        </w:rPr>
+      </w:pPr>
+      <w:bookmarkStart w:id="25" w:name="_Toc128927480"/>
+      <w:r>
+        <w:rPr>
+          <w:highlight w:val="yellow"/>
+        </w:rPr>
+        <w:t>Interfaces y vistas</w:t>
+      </w:r>
+      <w:bookmarkEnd w:id="25"/>
     </w:p>
     <w:p>
       <w:pPr>
         <w:ind w:firstLine="0"/>
         <w:rPr>
-          <w:bCs/>
-          <w:lang w:val="es-ES"/>
-        </w:rPr>
-      </w:pPr>
-      <w:r>
-        <w:rPr>
-          <w:bCs/>
-          <w:lang w:val="es-ES"/>
-        </w:rPr>
-        <w:t xml:space="preserve">El </w:t>
-      </w:r>
-      <w:r>
-        <w:rPr>
-          <w:bCs/>
-          <w:lang w:val="es-ES"/>
-        </w:rPr>
-        <w:t>sistema debe de tener un control para el registro de usuarios</w:t>
-      </w:r>
-      <w:r>
-        <w:rPr>
-          <w:bCs/>
-          <w:lang w:val="es-ES"/>
-        </w:rPr>
+          <w:highlight w:val="yellow"/>
+        </w:rPr>
+      </w:pPr>
+      <w:r>
+        <w:rPr>
+          <w:highlight w:val="yellow"/>
+        </w:rPr>
+        <w:t>En el siguiente apartado de presenta una vista parcial de lo que será el despliegue del programa en el entorno web.</w:t>
+      </w:r>
+    </w:p>
+    <w:p>
+      <w:pPr>
+        <w:ind w:firstLine="0"/>
+        <w:rPr>
+          <w:highlight w:val="yellow"/>
+        </w:rPr>
+      </w:pPr>
+      <w:r>
+        <w:rPr>
+          <w:b/>
+          <w:bCs/>
+          <w:highlight w:val="yellow"/>
+        </w:rPr>
+        <w:t>Vista 1</w:t>
+      </w:r>
+    </w:p>
+    <w:p>
+      <w:pPr>
+        <w:ind w:firstLine="0"/>
+        <w:rPr>
+          <w:b/>
+          <w:bCs/>
+          <w:highlight w:val="yellow"/>
+        </w:rPr>
+      </w:pPr>
+      <w:r>
+        <w:rPr>
+          <w:b/>
+          <w:bCs/>
+          <w:highlight w:val="yellow"/>
+        </w:rPr>
+        <w:t>Vista 2</w:t>
+      </w:r>
+    </w:p>
+    <w:p>
+      <w:pPr>
+        <w:ind w:firstLine="0"/>
+        <w:rPr>
+          <w:b/>
+          <w:bCs/>
+          <w:highlight w:val="yellow"/>
+        </w:rPr>
+      </w:pPr>
+      <w:r>
+        <w:rPr>
+          <w:b/>
+          <w:bCs/>
+          <w:highlight w:val="yellow"/>
+        </w:rPr>
+        <w:t>Vista 3</w:t>
+      </w:r>
+      <w:r>
+        <w:rPr>
+          <w:highlight w:val="yellow"/>
+        </w:rPr>
+        <w:br/>
+      </w:r>
+    </w:p>
+    <w:p>
+      <w:pPr>
+        <w:pStyle w:val="Ttulo1"/>
+      </w:pPr>
+      <w:bookmarkStart w:id="26" w:name="_Toc128927481"/>
+      <w:r>
+        <w:t>O</w:t>
+      </w:r>
+      <w:r>
+        <w:t>tros requerimientos</w:t>
+      </w:r>
+      <w:bookmarkEnd w:id="26"/>
+    </w:p>
+    <w:p>
+      <w:pPr>
+        <w:ind w:firstLine="0"/>
+      </w:pPr>
+      <w:r>
+        <w:t xml:space="preserve">Base de datos a utilizar: </w:t>
+      </w:r>
+      <w:proofErr w:type="spellStart"/>
+      <w:r>
+        <w:t>MariaDb</w:t>
+      </w:r>
+      <w:proofErr w:type="spellEnd"/>
+      <w:r>
         <w:t>.</w:t>
       </w:r>
     </w:p>
@@ -2029,1248 +3376,12 @@
         <w:ind w:firstLine="0"/>
         <w:rPr>
           <w:bCs/>
-          <w:lang w:val="es-ES"/>
-        </w:rPr>
-      </w:pPr>
-      <w:r>
-        <w:rPr>
-          <w:b/>
-          <w:lang w:val="es-ES"/>
-        </w:rPr>
-        <w:t>Atributos de usuarios:</w:t>
-      </w:r>
-      <w:r>
-        <w:rPr>
-          <w:bCs/>
-          <w:lang w:val="es-ES"/>
-        </w:rPr>
-        <w:t xml:space="preserve"> </w:t>
-      </w:r>
-      <w:r>
-        <w:rPr>
-          <w:bCs/>
-          <w:lang w:val="es-ES"/>
-        </w:rPr>
-        <w:t xml:space="preserve">id, </w:t>
-      </w:r>
-      <w:r>
-        <w:rPr>
-          <w:bCs/>
-          <w:lang w:val="es-ES"/>
-        </w:rPr>
-        <w:t>correo</w:t>
-      </w:r>
-      <w:r>
-        <w:rPr>
-          <w:bCs/>
-          <w:lang w:val="es-ES"/>
-        </w:rPr>
-        <w:t xml:space="preserve">, </w:t>
-      </w:r>
-      <w:r>
-        <w:rPr>
-          <w:bCs/>
-          <w:lang w:val="es-ES"/>
-        </w:rPr>
-        <w:t>contraseña.</w:t>
-      </w:r>
-    </w:p>
-    <w:p>
-      <w:pPr>
-        <w:ind w:firstLine="0"/>
-        <w:rPr>
-          <w:bCs/>
-          <w:lang w:val="es-ES"/>
-        </w:rPr>
-      </w:pPr>
-      <w:r>
-        <w:rPr>
-          <w:b/>
-          <w:lang w:val="es-ES"/>
-        </w:rPr>
-        <w:t>Prioridad</w:t>
-      </w:r>
-      <w:r>
-        <w:rPr>
-          <w:bCs/>
-          <w:lang w:val="es-ES"/>
-        </w:rPr>
-        <w:t>: Alto.</w:t>
-      </w:r>
-    </w:p>
-    <w:p>
-      <w:pPr>
-        <w:ind w:firstLine="0"/>
-        <w:rPr>
-          <w:bCs/>
-          <w:lang w:val="es-ES"/>
-        </w:rPr>
-      </w:pPr>
-      <w:r>
-        <w:rPr>
-          <w:b/>
-          <w:lang w:val="es-ES"/>
-        </w:rPr>
-        <w:t>Pasos</w:t>
-      </w:r>
-      <w:r>
-        <w:rPr>
-          <w:bCs/>
-          <w:lang w:val="es-ES"/>
-        </w:rPr>
-        <w:t>: El administrador accede al sistema y tendrá las opciones</w:t>
-      </w:r>
-      <w:r>
-        <w:rPr>
-          <w:bCs/>
-          <w:lang w:val="es-ES"/>
-        </w:rPr>
-        <w:t xml:space="preserve"> “A</w:t>
-      </w:r>
-      <w:r>
-        <w:rPr>
-          <w:bCs/>
-          <w:lang w:val="es-ES"/>
-        </w:rPr>
-        <w:t>ñadir</w:t>
-      </w:r>
-      <w:r>
-        <w:rPr>
-          <w:bCs/>
-          <w:lang w:val="es-ES"/>
-        </w:rPr>
-        <w:t xml:space="preserve"> </w:t>
-      </w:r>
-      <w:r>
-        <w:rPr>
-          <w:bCs/>
-          <w:lang w:val="es-ES"/>
-        </w:rPr>
-        <w:t>usuario</w:t>
-      </w:r>
-      <w:r>
-        <w:rPr>
-          <w:bCs/>
-          <w:lang w:val="es-ES"/>
-        </w:rPr>
-        <w:t>”</w:t>
-      </w:r>
-      <w:r>
-        <w:rPr>
-          <w:bCs/>
-          <w:lang w:val="es-ES"/>
-        </w:rPr>
-        <w:t>.</w:t>
-      </w:r>
-    </w:p>
-    <w:p>
-      <w:pPr>
-        <w:ind w:firstLine="0"/>
-        <w:rPr>
-          <w:bCs/>
-          <w:lang w:val="es-ES"/>
-        </w:rPr>
-      </w:pPr>
-      <w:r>
-        <w:rPr>
-          <w:b/>
-          <w:lang w:val="es-ES"/>
-        </w:rPr>
-        <w:t>Añadir</w:t>
-      </w:r>
-      <w:r>
-        <w:rPr>
-          <w:bCs/>
-          <w:lang w:val="es-ES"/>
-        </w:rPr>
-        <w:t xml:space="preserve">: el administrador </w:t>
-      </w:r>
-      <w:r>
-        <w:rPr>
-          <w:bCs/>
-          <w:lang w:val="es-ES"/>
-        </w:rPr>
-        <w:t xml:space="preserve">ingresa al formulario, </w:t>
-      </w:r>
-      <w:r>
-        <w:rPr>
-          <w:bCs/>
-          <w:lang w:val="es-ES"/>
-        </w:rPr>
-        <w:t>solicita</w:t>
-      </w:r>
-      <w:r>
-        <w:rPr>
-          <w:bCs/>
-          <w:lang w:val="es-ES"/>
-        </w:rPr>
-        <w:t xml:space="preserve"> los datos del usuario y posteriormente presiona el botón “Guardar Usuario”. El usuario se almacena dentro de la base de datos.</w:t>
-      </w:r>
-      <w:r>
-        <w:rPr>
-          <w:bCs/>
-          <w:lang w:val="es-ES"/>
-        </w:rPr>
-        <w:t xml:space="preserve"> E</w:t>
-      </w:r>
-      <w:r>
-        <w:rPr>
-          <w:bCs/>
-          <w:lang w:val="es-ES"/>
-        </w:rPr>
-        <w:t xml:space="preserve">ste formulario identificará a cada usuario por su “ID Usuario” único. </w:t>
-      </w:r>
-    </w:p>
-    <w:p>
-      <w:pPr>
-        <w:ind w:firstLine="0"/>
-        <w:rPr>
-          <w:bCs/>
-          <w:lang w:val="es-ES"/>
-        </w:rPr>
-      </w:pPr>
-      <w:proofErr w:type="spellStart"/>
-      <w:r>
-        <w:rPr>
-          <w:b/>
-          <w:lang w:val="es-ES"/>
-        </w:rPr>
-        <w:t>Req</w:t>
-      </w:r>
-      <w:proofErr w:type="spellEnd"/>
-      <w:r>
-        <w:rPr>
-          <w:b/>
-          <w:lang w:val="es-ES"/>
-        </w:rPr>
-        <w:t xml:space="preserve"> 1</w:t>
-      </w:r>
-      <w:r>
-        <w:rPr>
-          <w:bCs/>
-          <w:lang w:val="es-ES"/>
-        </w:rPr>
-        <w:t>: Sección o página administrador.</w:t>
-      </w:r>
-    </w:p>
-    <w:p>
-      <w:pPr>
-        <w:ind w:firstLine="0"/>
-        <w:rPr>
-          <w:bCs/>
-          <w:lang w:val="es-ES"/>
-        </w:rPr>
-      </w:pPr>
-      <w:proofErr w:type="spellStart"/>
-      <w:r>
-        <w:rPr>
-          <w:b/>
-          <w:lang w:val="es-ES"/>
-        </w:rPr>
-        <w:t>Req</w:t>
-      </w:r>
-      <w:proofErr w:type="spellEnd"/>
-      <w:r>
-        <w:rPr>
-          <w:b/>
-          <w:lang w:val="es-ES"/>
-        </w:rPr>
-        <w:t xml:space="preserve"> 2</w:t>
-      </w:r>
-      <w:r>
-        <w:rPr>
-          <w:bCs/>
-          <w:lang w:val="es-ES"/>
-        </w:rPr>
-        <w:t>: Crear usuario.</w:t>
-      </w:r>
-    </w:p>
-    <w:p>
-      <w:pPr>
-        <w:ind w:firstLine="0"/>
-        <w:rPr>
-          <w:bCs/>
-          <w:lang w:val="es-ES"/>
-        </w:rPr>
-      </w:pPr>
-      <w:proofErr w:type="spellStart"/>
-      <w:r>
-        <w:rPr>
-          <w:b/>
-          <w:lang w:val="es-ES"/>
-        </w:rPr>
-        <w:t>Req</w:t>
-      </w:r>
-      <w:proofErr w:type="spellEnd"/>
-      <w:r>
-        <w:rPr>
-          <w:b/>
-          <w:lang w:val="es-ES"/>
-        </w:rPr>
-        <w:t xml:space="preserve"> 3</w:t>
-      </w:r>
-      <w:r>
-        <w:rPr>
-          <w:bCs/>
-          <w:lang w:val="es-ES"/>
-        </w:rPr>
-        <w:t>: Modificar usuario.</w:t>
-      </w:r>
-    </w:p>
-    <w:p>
-      <w:pPr>
-        <w:ind w:firstLine="0"/>
-        <w:rPr>
-          <w:bCs/>
-          <w:lang w:val="es-ES"/>
-        </w:rPr>
-      </w:pPr>
-      <w:proofErr w:type="spellStart"/>
-      <w:r>
-        <w:rPr>
-          <w:b/>
-          <w:lang w:val="es-ES"/>
-        </w:rPr>
-        <w:t>Req</w:t>
-      </w:r>
-      <w:proofErr w:type="spellEnd"/>
-      <w:r>
-        <w:rPr>
-          <w:b/>
-          <w:lang w:val="es-ES"/>
-        </w:rPr>
-        <w:t xml:space="preserve"> 4</w:t>
-      </w:r>
-      <w:r>
-        <w:rPr>
-          <w:bCs/>
-          <w:lang w:val="es-ES"/>
-        </w:rPr>
-        <w:t>: Eliminar usuario</w:t>
-      </w:r>
-      <w:r>
-        <w:rPr>
-          <w:bCs/>
-          <w:lang w:val="es-ES"/>
-        </w:rPr>
-        <w:t>.</w:t>
-      </w:r>
-    </w:p>
-    <w:p>
-      <w:pPr>
-        <w:pStyle w:val="Ttulo2"/>
-        <w:rPr>
-          <w:lang w:val="es-ES"/>
-        </w:rPr>
-      </w:pPr>
-      <w:bookmarkStart w:id="23" w:name="_Toc116638072"/>
-      <w:r>
-        <w:rPr>
-          <w:lang w:val="es-ES"/>
-        </w:rPr>
-        <w:t xml:space="preserve">Gestión </w:t>
-      </w:r>
-      <w:r>
-        <w:rPr>
-          <w:lang w:val="es-ES"/>
-        </w:rPr>
-        <w:t>de documentación</w:t>
-      </w:r>
-      <w:bookmarkEnd w:id="23"/>
-    </w:p>
-    <w:p>
-      <w:pPr>
-        <w:ind w:firstLine="0"/>
-        <w:rPr>
-          <w:bCs/>
-          <w:lang w:val="es-ES"/>
-        </w:rPr>
-      </w:pPr>
-      <w:r>
-        <w:rPr>
-          <w:bCs/>
-          <w:lang w:val="es-ES"/>
-        </w:rPr>
-        <w:t>Es el principal apartado por el cuál es solicitado el sistema de software</w:t>
-      </w:r>
-      <w:r>
-        <w:rPr>
-          <w:bCs/>
-          <w:lang w:val="es-ES"/>
-        </w:rPr>
-        <w:t xml:space="preserve"> web</w:t>
-      </w:r>
-      <w:r>
-        <w:rPr>
-          <w:bCs/>
-          <w:lang w:val="es-ES"/>
-        </w:rPr>
-        <w:t xml:space="preserve">. </w:t>
-      </w:r>
-      <w:r>
-        <w:rPr>
-          <w:bCs/>
-          <w:lang w:val="es-ES"/>
-        </w:rPr>
-        <w:t>En este apartado se realizará el registro de la documentación dentro de la base de datos y a su vez, facilitar en su gestión del mismo</w:t>
-      </w:r>
-      <w:r>
-        <w:rPr>
-          <w:bCs/>
-          <w:lang w:val="es-ES"/>
-        </w:rPr>
-        <w:t>.</w:t>
-      </w:r>
-    </w:p>
-    <w:p>
-      <w:pPr>
-        <w:ind w:firstLine="0"/>
-        <w:rPr>
-          <w:bCs/>
-          <w:lang w:val="es-ES"/>
-        </w:rPr>
-      </w:pPr>
-      <w:r>
-        <w:rPr>
-          <w:b/>
-          <w:lang w:val="es-ES"/>
-        </w:rPr>
-        <w:t>Atributos:</w:t>
-      </w:r>
-      <w:r>
-        <w:rPr>
-          <w:bCs/>
-          <w:lang w:val="es-ES"/>
-        </w:rPr>
-        <w:t xml:space="preserve"> id, titulo, tipo, fecha de envío, fecha de recibo, descripción y estado del documento</w:t>
-      </w:r>
-      <w:r>
-        <w:rPr>
-          <w:bCs/>
-          <w:lang w:val="es-ES"/>
-        </w:rPr>
-        <w:t>.</w:t>
-      </w:r>
-    </w:p>
-    <w:p>
-      <w:pPr>
-        <w:ind w:firstLine="0"/>
-        <w:rPr>
-          <w:bCs/>
-          <w:lang w:val="es-ES"/>
-        </w:rPr>
-      </w:pPr>
-      <w:r>
-        <w:rPr>
-          <w:b/>
-          <w:lang w:val="es-ES"/>
-        </w:rPr>
-        <w:t>Prioridad</w:t>
-      </w:r>
-      <w:r>
-        <w:rPr>
-          <w:bCs/>
-          <w:lang w:val="es-ES"/>
-        </w:rPr>
-        <w:t>: Muy alto.</w:t>
-      </w:r>
-    </w:p>
-    <w:p>
-      <w:pPr>
-        <w:ind w:firstLine="0"/>
-        <w:rPr>
-          <w:bCs/>
-          <w:lang w:val="es-ES"/>
-        </w:rPr>
-      </w:pPr>
-      <w:r>
-        <w:rPr>
-          <w:b/>
-          <w:lang w:val="es-ES"/>
-        </w:rPr>
-        <w:lastRenderedPageBreak/>
-        <w:t>Pasos</w:t>
-      </w:r>
-      <w:r>
-        <w:rPr>
-          <w:bCs/>
-          <w:lang w:val="es-ES"/>
-        </w:rPr>
-        <w:t xml:space="preserve">: El </w:t>
-      </w:r>
-      <w:r>
-        <w:rPr>
-          <w:bCs/>
-          <w:lang w:val="es-ES"/>
-        </w:rPr>
-        <w:t>usuario</w:t>
-      </w:r>
-      <w:r>
-        <w:rPr>
-          <w:bCs/>
-          <w:lang w:val="es-ES"/>
-        </w:rPr>
-        <w:t xml:space="preserve"> debe acceder con su cuenta al sistema, accionará el apartado “</w:t>
-      </w:r>
-      <w:r>
-        <w:rPr>
-          <w:bCs/>
-          <w:lang w:val="es-ES"/>
-        </w:rPr>
-        <w:t>Enviar Documento</w:t>
-      </w:r>
-      <w:r>
-        <w:rPr>
-          <w:bCs/>
-          <w:lang w:val="es-ES"/>
-        </w:rPr>
-        <w:t>”.</w:t>
-      </w:r>
-    </w:p>
-    <w:p>
-      <w:pPr>
-        <w:ind w:firstLine="0"/>
-        <w:rPr>
-          <w:bCs/>
-          <w:lang w:val="es-ES"/>
-        </w:rPr>
-      </w:pPr>
-      <w:r>
-        <w:rPr>
-          <w:b/>
-          <w:lang w:val="es-ES"/>
-        </w:rPr>
-        <w:t>Añadir</w:t>
-      </w:r>
-      <w:r>
-        <w:rPr>
-          <w:bCs/>
-          <w:lang w:val="es-ES"/>
-        </w:rPr>
-        <w:t xml:space="preserve">: Se despliega el formulario y posteriormente el </w:t>
-      </w:r>
-      <w:r>
-        <w:rPr>
-          <w:bCs/>
-          <w:lang w:val="es-ES"/>
-        </w:rPr>
-        <w:t>usuario</w:t>
-      </w:r>
-      <w:r>
-        <w:rPr>
-          <w:bCs/>
-          <w:lang w:val="es-ES"/>
-        </w:rPr>
-        <w:t xml:space="preserve"> ingresa los </w:t>
-      </w:r>
-      <w:r>
-        <w:rPr>
-          <w:bCs/>
-          <w:lang w:val="es-ES"/>
-        </w:rPr>
-        <w:t>atributos anteriormente mencionados en esta sección</w:t>
-      </w:r>
-      <w:r>
-        <w:rPr>
-          <w:bCs/>
-          <w:lang w:val="es-ES"/>
-        </w:rPr>
-        <w:t>. Accionar en el botón “</w:t>
-      </w:r>
-      <w:r>
-        <w:rPr>
-          <w:bCs/>
-          <w:lang w:val="es-ES"/>
-        </w:rPr>
-        <w:t>Enviar</w:t>
-      </w:r>
-      <w:r>
-        <w:rPr>
-          <w:bCs/>
-          <w:lang w:val="es-ES"/>
-        </w:rPr>
-        <w:t>”.</w:t>
-      </w:r>
-    </w:p>
-    <w:p>
-      <w:pPr>
-        <w:ind w:firstLine="0"/>
-        <w:rPr>
-          <w:bCs/>
-          <w:lang w:val="es-ES"/>
-        </w:rPr>
-      </w:pPr>
-      <w:proofErr w:type="spellStart"/>
-      <w:r>
-        <w:rPr>
-          <w:b/>
-          <w:lang w:val="es-ES"/>
-        </w:rPr>
-        <w:t>Req</w:t>
-      </w:r>
-      <w:proofErr w:type="spellEnd"/>
-      <w:r>
-        <w:rPr>
-          <w:b/>
-          <w:lang w:val="es-ES"/>
-        </w:rPr>
-        <w:t xml:space="preserve"> </w:t>
-      </w:r>
-      <w:r>
-        <w:rPr>
-          <w:b/>
-          <w:lang w:val="es-ES"/>
-        </w:rPr>
-        <w:t>5</w:t>
-      </w:r>
-      <w:r>
-        <w:rPr>
-          <w:bCs/>
-          <w:lang w:val="es-ES"/>
-        </w:rPr>
-        <w:t xml:space="preserve">: Sección </w:t>
-      </w:r>
-      <w:r>
-        <w:rPr>
-          <w:bCs/>
-          <w:lang w:val="es-ES"/>
-        </w:rPr>
-        <w:t xml:space="preserve">del </w:t>
-      </w:r>
-      <w:r>
-        <w:rPr>
-          <w:bCs/>
-          <w:lang w:val="es-ES"/>
-        </w:rPr>
-        <w:t>personal</w:t>
-      </w:r>
-      <w:r>
-        <w:rPr>
-          <w:bCs/>
-          <w:lang w:val="es-ES"/>
-        </w:rPr>
-        <w:t>.</w:t>
-      </w:r>
-    </w:p>
-    <w:p>
-      <w:pPr>
-        <w:ind w:firstLine="0"/>
-        <w:rPr>
-          <w:bCs/>
-          <w:lang w:val="es-ES"/>
-        </w:rPr>
-      </w:pPr>
-      <w:proofErr w:type="spellStart"/>
-      <w:r>
-        <w:rPr>
-          <w:b/>
-          <w:lang w:val="es-ES"/>
-        </w:rPr>
-        <w:t>Req</w:t>
-      </w:r>
-      <w:proofErr w:type="spellEnd"/>
-      <w:r>
-        <w:rPr>
-          <w:b/>
-          <w:lang w:val="es-ES"/>
-        </w:rPr>
-        <w:t xml:space="preserve"> </w:t>
-      </w:r>
-      <w:r>
-        <w:rPr>
-          <w:b/>
-          <w:lang w:val="es-ES"/>
-        </w:rPr>
-        <w:t>6</w:t>
-      </w:r>
-      <w:r>
-        <w:rPr>
-          <w:bCs/>
-          <w:lang w:val="es-ES"/>
-        </w:rPr>
-        <w:t xml:space="preserve">: </w:t>
-      </w:r>
-      <w:r>
-        <w:rPr>
-          <w:bCs/>
-          <w:lang w:val="es-ES"/>
-        </w:rPr>
-        <w:t>Enviar documento</w:t>
-      </w:r>
-      <w:r>
-        <w:rPr>
-          <w:bCs/>
-          <w:lang w:val="es-ES"/>
-        </w:rPr>
-        <w:t>.</w:t>
-      </w:r>
-    </w:p>
-    <w:p>
-      <w:pPr>
-        <w:ind w:firstLine="0"/>
-        <w:rPr>
-          <w:bCs/>
-          <w:u w:val="single"/>
-          <w:lang w:val="es-ES"/>
-        </w:rPr>
-      </w:pPr>
-      <w:proofErr w:type="spellStart"/>
-      <w:r>
-        <w:rPr>
-          <w:b/>
-          <w:lang w:val="es-ES"/>
-        </w:rPr>
-        <w:t>Req</w:t>
-      </w:r>
-      <w:proofErr w:type="spellEnd"/>
-      <w:r>
-        <w:rPr>
-          <w:b/>
-          <w:lang w:val="es-ES"/>
-        </w:rPr>
-        <w:t xml:space="preserve"> </w:t>
-      </w:r>
-      <w:r>
-        <w:rPr>
-          <w:b/>
-          <w:lang w:val="es-ES"/>
-        </w:rPr>
-        <w:t>7</w:t>
-      </w:r>
-      <w:r>
-        <w:rPr>
-          <w:bCs/>
-          <w:lang w:val="es-ES"/>
-        </w:rPr>
-        <w:t xml:space="preserve">: </w:t>
-      </w:r>
-      <w:r>
-        <w:rPr>
-          <w:bCs/>
-          <w:lang w:val="es-ES"/>
-        </w:rPr>
-        <w:t>Gestionar documento</w:t>
-      </w:r>
-      <w:r>
-        <w:rPr>
-          <w:bCs/>
-          <w:lang w:val="es-ES"/>
-        </w:rPr>
-        <w:t>.</w:t>
-      </w:r>
-    </w:p>
-    <w:p>
-      <w:pPr>
-        <w:pStyle w:val="Ttulo2"/>
-        <w:rPr>
-          <w:lang w:val="es-ES"/>
-        </w:rPr>
-      </w:pPr>
-      <w:bookmarkStart w:id="24" w:name="_Toc116638073"/>
-      <w:r>
-        <w:rPr>
-          <w:lang w:val="es-ES"/>
-        </w:rPr>
-        <w:t>Generar QR</w:t>
-      </w:r>
-      <w:bookmarkEnd w:id="24"/>
-    </w:p>
-    <w:p>
-      <w:pPr>
-        <w:ind w:firstLine="0"/>
-        <w:rPr>
-          <w:bCs/>
-          <w:lang w:val="es-ES"/>
-        </w:rPr>
-      </w:pPr>
-      <w:r>
-        <w:rPr>
-          <w:bCs/>
-          <w:lang w:val="es-ES"/>
-        </w:rPr>
-        <w:t>Fichero el cual tenga la función de generar un QR con los datos necesarios para cambiar el estado respectivo en la base de datos</w:t>
-      </w:r>
-      <w:r>
-        <w:rPr>
-          <w:bCs/>
-          <w:lang w:val="es-ES"/>
-        </w:rPr>
-        <w:t>.</w:t>
-      </w:r>
-    </w:p>
-    <w:p>
-      <w:pPr>
-        <w:ind w:firstLine="0"/>
-        <w:rPr>
-          <w:bCs/>
-          <w:lang w:val="es-ES"/>
-        </w:rPr>
-      </w:pPr>
-      <w:r>
-        <w:rPr>
-          <w:b/>
-          <w:lang w:val="es-ES"/>
-        </w:rPr>
-        <w:t>Prioridad</w:t>
-      </w:r>
-      <w:r>
-        <w:rPr>
-          <w:bCs/>
-          <w:lang w:val="es-ES"/>
-        </w:rPr>
-        <w:t>: baja.</w:t>
-      </w:r>
-    </w:p>
-    <w:p>
-      <w:pPr>
-        <w:ind w:firstLine="0"/>
-        <w:rPr>
-          <w:bCs/>
-          <w:lang w:val="es-ES"/>
-        </w:rPr>
-      </w:pPr>
-      <w:proofErr w:type="spellStart"/>
-      <w:r>
-        <w:rPr>
-          <w:b/>
-          <w:lang w:val="es-ES"/>
-        </w:rPr>
-        <w:t>Req</w:t>
-      </w:r>
-      <w:proofErr w:type="spellEnd"/>
-      <w:r>
-        <w:rPr>
-          <w:b/>
-          <w:lang w:val="es-ES"/>
-        </w:rPr>
-        <w:t xml:space="preserve"> </w:t>
-      </w:r>
-      <w:r>
-        <w:rPr>
-          <w:b/>
-          <w:lang w:val="es-ES"/>
-        </w:rPr>
-        <w:t>8</w:t>
-      </w:r>
-      <w:r>
-        <w:rPr>
-          <w:bCs/>
-          <w:lang w:val="es-ES"/>
-        </w:rPr>
-        <w:t xml:space="preserve">: </w:t>
-      </w:r>
-      <w:r>
-        <w:rPr>
-          <w:bCs/>
-          <w:lang w:val="es-ES"/>
-        </w:rPr>
-        <w:t>Generar código QR.</w:t>
-      </w:r>
-    </w:p>
-    <w:p>
-      <w:pPr>
-        <w:ind w:firstLine="0"/>
-        <w:rPr>
-          <w:bCs/>
-          <w:lang w:val="es-ES"/>
-        </w:rPr>
-      </w:pPr>
-      <w:proofErr w:type="spellStart"/>
-      <w:r>
-        <w:rPr>
-          <w:b/>
-          <w:lang w:val="es-ES"/>
-        </w:rPr>
-        <w:t>Req</w:t>
-      </w:r>
-      <w:proofErr w:type="spellEnd"/>
-      <w:r>
-        <w:rPr>
-          <w:b/>
-          <w:lang w:val="es-ES"/>
-        </w:rPr>
-        <w:t xml:space="preserve"> </w:t>
-      </w:r>
-      <w:r>
-        <w:rPr>
-          <w:b/>
-          <w:lang w:val="es-ES"/>
-        </w:rPr>
-        <w:t>9</w:t>
-      </w:r>
-      <w:r>
-        <w:rPr>
-          <w:bCs/>
-          <w:lang w:val="es-ES"/>
-        </w:rPr>
-        <w:t xml:space="preserve">: </w:t>
-      </w:r>
-      <w:r>
-        <w:rPr>
-          <w:bCs/>
-          <w:lang w:val="es-ES"/>
-        </w:rPr>
-        <w:t>Actualizar el estado del documento en la base de datos</w:t>
-      </w:r>
-      <w:r>
-        <w:rPr>
-          <w:bCs/>
-          <w:lang w:val="es-ES"/>
-        </w:rPr>
-        <w:t>.</w:t>
-      </w:r>
-      <w:r>
-        <w:rPr>
-          <w:lang w:val="es-ES"/>
-        </w:rPr>
-        <w:br/>
-      </w:r>
-      <w:r>
-        <w:rPr>
-          <w:lang w:val="es-ES"/>
-        </w:rPr>
-        <w:br/>
-      </w:r>
-      <w:r>
-        <w:rPr>
-          <w:lang w:val="es-ES"/>
-        </w:rPr>
-        <w:br/>
-      </w:r>
-      <w:r>
-        <w:rPr>
-          <w:lang w:val="es-ES"/>
-        </w:rPr>
-        <w:br/>
-      </w:r>
-      <w:r>
-        <w:rPr>
-          <w:lang w:val="es-ES"/>
-        </w:rPr>
-        <w:br/>
-      </w:r>
-      <w:r>
-        <w:rPr>
-          <w:lang w:val="es-ES"/>
-        </w:rPr>
-        <w:br/>
-      </w:r>
-      <w:r>
-        <w:rPr>
-          <w:lang w:val="es-ES"/>
-        </w:rPr>
-        <w:br/>
-      </w:r>
-      <w:r>
-        <w:rPr>
-          <w:lang w:val="es-ES"/>
-        </w:rPr>
-        <w:br/>
-      </w:r>
-      <w:r>
-        <w:rPr>
-          <w:lang w:val="es-ES"/>
-        </w:rPr>
-        <w:br/>
-      </w:r>
-      <w:r>
-        <w:rPr>
-          <w:lang w:val="es-ES"/>
-        </w:rPr>
-        <w:br/>
-      </w:r>
-    </w:p>
-    <w:p>
-      <w:pPr>
-        <w:pStyle w:val="Ttulo1"/>
-      </w:pPr>
-      <w:bookmarkStart w:id="25" w:name="_Toc116638074"/>
-      <w:r>
-        <w:lastRenderedPageBreak/>
-        <w:t>Interfaces y vistas</w:t>
-      </w:r>
-      <w:bookmarkEnd w:id="25"/>
-    </w:p>
-    <w:p>
-      <w:pPr>
-        <w:ind w:firstLine="0"/>
-      </w:pPr>
-      <w:r>
-        <w:t>En el siguiente apartado de presenta una vista parcial de lo que será el despliegue del programa en el entorno web.</w:t>
-      </w:r>
-    </w:p>
-    <w:p>
-      <w:pPr>
-        <w:ind w:firstLine="0"/>
-        <w:rPr>
-          <w:b/>
-          <w:bCs/>
-        </w:rPr>
-      </w:pPr>
-      <w:r>
-        <w:rPr>
-          <w:b/>
-          <w:bCs/>
-        </w:rPr>
-        <w:t>Vista 1</w:t>
-      </w:r>
-    </w:p>
-    <w:p>
-      <w:pPr>
-        <w:ind w:firstLine="0"/>
-        <w:jc w:val="center"/>
-      </w:pPr>
-      <w:r>
-        <w:rPr>
-          <w:noProof/>
-        </w:rPr>
-        <w:drawing>
-          <wp:inline distT="0" distB="0" distL="0" distR="0" wp14:anchorId="37FAD0A2" wp14:editId="3B7F4C9C">
-            <wp:extent cx="3111500" cy="3924733"/>
-            <wp:effectExtent l="0" t="0" r="0" b="0"/>
-            <wp:docPr id="1" name="Imagen 1"/>
-            <wp:cNvGraphicFramePr>
-              <a:graphicFrameLocks xmlns:a="http://schemas.openxmlformats.org/drawingml/2006/main" noChangeAspect="1"/>
-            </wp:cNvGraphicFramePr>
-            <a:graphic xmlns:a="http://schemas.openxmlformats.org/drawingml/2006/main">
-              <a:graphicData uri="http://schemas.openxmlformats.org/drawingml/2006/picture">
-                <pic:pic xmlns:pic="http://schemas.openxmlformats.org/drawingml/2006/picture">
-                  <pic:nvPicPr>
-                    <pic:cNvPr id="1" name=""/>
-                    <pic:cNvPicPr/>
-                  </pic:nvPicPr>
-                  <pic:blipFill>
-                    <a:blip r:embed="rId11"/>
-                    <a:stretch>
-                      <a:fillRect/>
-                    </a:stretch>
-                  </pic:blipFill>
-                  <pic:spPr>
-                    <a:xfrm>
-                      <a:off x="0" y="0"/>
-                      <a:ext cx="3115978" cy="3930382"/>
-                    </a:xfrm>
-                    <a:prstGeom prst="rect">
-                      <a:avLst/>
-                    </a:prstGeom>
-                  </pic:spPr>
-                </pic:pic>
-              </a:graphicData>
-            </a:graphic>
-          </wp:inline>
-        </w:drawing>
-      </w:r>
-      <w:r>
-        <w:br/>
-      </w:r>
-      <w:r>
-        <w:br/>
-      </w:r>
-    </w:p>
-    <w:p>
-      <w:pPr>
-        <w:ind w:firstLine="0"/>
-        <w:jc w:val="center"/>
-      </w:pPr>
-    </w:p>
-    <w:p>
-      <w:pPr>
-        <w:ind w:firstLine="0"/>
-        <w:jc w:val="center"/>
-      </w:pPr>
-    </w:p>
-    <w:p>
-      <w:pPr>
-        <w:ind w:firstLine="0"/>
-        <w:jc w:val="center"/>
-      </w:pPr>
-    </w:p>
-    <w:p>
-      <w:pPr>
-        <w:ind w:firstLine="0"/>
-        <w:jc w:val="center"/>
-      </w:pPr>
-    </w:p>
-    <w:p>
-      <w:pPr>
-        <w:ind w:firstLine="0"/>
-        <w:jc w:val="center"/>
-      </w:pPr>
-    </w:p>
-    <w:p>
-      <w:pPr>
-        <w:ind w:firstLine="0"/>
-        <w:jc w:val="center"/>
-      </w:pPr>
-    </w:p>
-    <w:p>
-      <w:pPr>
-        <w:ind w:firstLine="0"/>
-        <w:rPr>
-          <w:b/>
-          <w:bCs/>
-        </w:rPr>
-      </w:pPr>
-      <w:r>
-        <w:rPr>
-          <w:b/>
-          <w:bCs/>
-        </w:rPr>
-        <w:lastRenderedPageBreak/>
-        <w:t>Vista 2</w:t>
-      </w:r>
-      <w:r>
-        <w:br/>
-      </w:r>
-      <w:r>
-        <w:rPr>
-          <w:noProof/>
-        </w:rPr>
-        <w:drawing>
-          <wp:inline distT="0" distB="0" distL="0" distR="0" wp14:anchorId="2FFC24F9" wp14:editId="3AD48DAE">
-            <wp:extent cx="5943600" cy="3371850"/>
-            <wp:effectExtent l="0" t="0" r="0" b="0"/>
-            <wp:docPr id="4" name="Imagen 4"/>
-            <wp:cNvGraphicFramePr>
-              <a:graphicFrameLocks xmlns:a="http://schemas.openxmlformats.org/drawingml/2006/main" noChangeAspect="1"/>
-            </wp:cNvGraphicFramePr>
-            <a:graphic xmlns:a="http://schemas.openxmlformats.org/drawingml/2006/main">
-              <a:graphicData uri="http://schemas.openxmlformats.org/drawingml/2006/picture">
-                <pic:pic xmlns:pic="http://schemas.openxmlformats.org/drawingml/2006/picture">
-                  <pic:nvPicPr>
-                    <pic:cNvPr id="1" name=""/>
-                    <pic:cNvPicPr/>
-                  </pic:nvPicPr>
-                  <pic:blipFill>
-                    <a:blip r:embed="rId12"/>
-                    <a:stretch>
-                      <a:fillRect/>
-                    </a:stretch>
-                  </pic:blipFill>
-                  <pic:spPr>
-                    <a:xfrm>
-                      <a:off x="0" y="0"/>
-                      <a:ext cx="5943600" cy="3371850"/>
-                    </a:xfrm>
-                    <a:prstGeom prst="rect">
-                      <a:avLst/>
-                    </a:prstGeom>
-                  </pic:spPr>
-                </pic:pic>
-              </a:graphicData>
-            </a:graphic>
-          </wp:inline>
-        </w:drawing>
-      </w:r>
-    </w:p>
-    <w:p>
-      <w:pPr>
-        <w:ind w:firstLine="0"/>
-        <w:rPr>
-          <w:b/>
-          <w:bCs/>
-        </w:rPr>
-      </w:pPr>
-      <w:r>
-        <w:rPr>
-          <w:b/>
-          <w:bCs/>
-        </w:rPr>
-        <w:t>Vista 3</w:t>
-      </w:r>
-      <w:r>
-        <w:br/>
-      </w:r>
-      <w:r>
-        <w:rPr>
-          <w:noProof/>
-        </w:rPr>
-        <w:drawing>
-          <wp:inline distT="0" distB="0" distL="0" distR="0" wp14:anchorId="0E5C6FFD" wp14:editId="39F43525">
-            <wp:extent cx="5943600" cy="2599690"/>
-            <wp:effectExtent l="0" t="0" r="0" b="0"/>
-            <wp:docPr id="5" name="Imagen 5"/>
-            <wp:cNvGraphicFramePr>
-              <a:graphicFrameLocks xmlns:a="http://schemas.openxmlformats.org/drawingml/2006/main" noChangeAspect="1"/>
-            </wp:cNvGraphicFramePr>
-            <a:graphic xmlns:a="http://schemas.openxmlformats.org/drawingml/2006/main">
-              <a:graphicData uri="http://schemas.openxmlformats.org/drawingml/2006/picture">
-                <pic:pic xmlns:pic="http://schemas.openxmlformats.org/drawingml/2006/picture">
-                  <pic:nvPicPr>
-                    <pic:cNvPr id="1" name=""/>
-                    <pic:cNvPicPr/>
-                  </pic:nvPicPr>
-                  <pic:blipFill>
-                    <a:blip r:embed="rId13"/>
-                    <a:stretch>
-                      <a:fillRect/>
-                    </a:stretch>
-                  </pic:blipFill>
-                  <pic:spPr>
-                    <a:xfrm>
-                      <a:off x="0" y="0"/>
-                      <a:ext cx="5943600" cy="2599690"/>
-                    </a:xfrm>
-                    <a:prstGeom prst="rect">
-                      <a:avLst/>
-                    </a:prstGeom>
-                  </pic:spPr>
-                </pic:pic>
-              </a:graphicData>
-            </a:graphic>
-          </wp:inline>
-        </w:drawing>
-      </w:r>
-      <w:r>
-        <w:br/>
-      </w:r>
-      <w:r>
-        <w:br/>
-      </w:r>
-      <w:r>
-        <w:br/>
-      </w:r>
-    </w:p>
-    <w:p>
-      <w:pPr>
-        <w:pStyle w:val="Ttulo1"/>
-      </w:pPr>
-      <w:bookmarkStart w:id="26" w:name="_Toc116638075"/>
-      <w:r>
-        <w:lastRenderedPageBreak/>
-        <w:t>O</w:t>
-      </w:r>
-      <w:r>
-        <w:t>tros requerimientos</w:t>
-      </w:r>
-      <w:bookmarkEnd w:id="26"/>
-    </w:p>
-    <w:p>
-      <w:pPr>
-        <w:ind w:firstLine="0"/>
-      </w:pPr>
-      <w:r>
-        <w:t xml:space="preserve">Base de datos a utilizar: </w:t>
-      </w:r>
-      <w:proofErr w:type="spellStart"/>
-      <w:r>
-        <w:t>MariaDb</w:t>
-      </w:r>
-      <w:proofErr w:type="spellEnd"/>
-      <w:r>
-        <w:t>.</w:t>
-      </w:r>
-    </w:p>
-    <w:p>
-      <w:pPr>
-        <w:ind w:firstLine="0"/>
-        <w:rPr>
-          <w:bCs/>
+          <w:highlight w:val="yellow"/>
           <w:lang w:val="es-ES"/>
         </w:rPr>
         <w:sectPr>
-          <w:headerReference w:type="default" r:id="rId14"/>
-          <w:footerReference w:type="default" r:id="rId15"/>
+          <w:headerReference w:type="default" r:id="rId11"/>
+          <w:footerReference w:type="default" r:id="rId12"/>
           <w:type w:val="continuous"/>
           <w:pgSz w:w="12240" w:h="15840"/>
           <w:pgMar w:top="1440" w:right="1440" w:bottom="1440" w:left="1440" w:header="709" w:footer="709" w:gutter="0"/>
@@ -3283,78 +3394,40 @@
     <w:p>
       <w:pPr>
         <w:pStyle w:val="Ttulo2"/>
-      </w:pPr>
-      <w:bookmarkStart w:id="27" w:name="_Toc116638076"/>
-      <w:bookmarkStart w:id="28" w:name="_Toc102052535"/>
-      <w:r>
+        <w:rPr>
+          <w:highlight w:val="yellow"/>
+        </w:rPr>
+      </w:pPr>
+      <w:bookmarkStart w:id="27" w:name="_Toc102052535"/>
+      <w:bookmarkStart w:id="28" w:name="_Toc128927482"/>
+      <w:r>
+        <w:rPr>
+          <w:highlight w:val="yellow"/>
+        </w:rPr>
         <w:t>Diseño</w:t>
       </w:r>
-      <w:bookmarkEnd w:id="27"/>
+      <w:bookmarkEnd w:id="28"/>
     </w:p>
     <w:p>
       <w:pPr>
         <w:ind w:firstLine="0"/>
-      </w:pPr>
-      <w:r>
-        <w:rPr>
-          <w:noProof/>
-        </w:rPr>
-        <w:drawing>
-          <wp:inline distT="0" distB="0" distL="0" distR="0" wp14:anchorId="60435E05" wp14:editId="627AB0AC">
-            <wp:extent cx="5943600" cy="3917315"/>
-            <wp:effectExtent l="0" t="0" r="0" b="6985"/>
-            <wp:docPr id="6" name="Imagen 6"/>
-            <wp:cNvGraphicFramePr>
-              <a:graphicFrameLocks xmlns:a="http://schemas.openxmlformats.org/drawingml/2006/main" noChangeAspect="1"/>
-            </wp:cNvGraphicFramePr>
-            <a:graphic xmlns:a="http://schemas.openxmlformats.org/drawingml/2006/main">
-              <a:graphicData uri="http://schemas.openxmlformats.org/drawingml/2006/picture">
-                <pic:pic xmlns:pic="http://schemas.openxmlformats.org/drawingml/2006/picture">
-                  <pic:nvPicPr>
-                    <pic:cNvPr id="0" name="Picture 1"/>
-                    <pic:cNvPicPr>
-                      <a:picLocks noChangeAspect="1" noChangeArrowheads="1"/>
-                    </pic:cNvPicPr>
-                  </pic:nvPicPr>
-                  <pic:blipFill>
-                    <a:blip r:embed="rId16">
-                      <a:extLst>
-                        <a:ext uri="{28A0092B-C50C-407E-A947-70E740481C1C}">
-                          <a14:useLocalDpi xmlns:a14="http://schemas.microsoft.com/office/drawing/2010/main" val="0"/>
-                        </a:ext>
-                      </a:extLst>
-                    </a:blip>
-                    <a:srcRect/>
-                    <a:stretch>
-                      <a:fillRect/>
-                    </a:stretch>
-                  </pic:blipFill>
-                  <pic:spPr bwMode="auto">
-                    <a:xfrm>
-                      <a:off x="0" y="0"/>
-                      <a:ext cx="5943600" cy="3917315"/>
-                    </a:xfrm>
-                    <a:prstGeom prst="rect">
-                      <a:avLst/>
-                    </a:prstGeom>
-                    <a:noFill/>
-                    <a:ln>
-                      <a:noFill/>
-                    </a:ln>
-                  </pic:spPr>
-                </pic:pic>
-              </a:graphicData>
-            </a:graphic>
-          </wp:inline>
-        </w:drawing>
-      </w:r>
+        <w:rPr>
+          <w:highlight w:val="yellow"/>
+        </w:rPr>
+      </w:pPr>
     </w:p>
     <w:p>
       <w:pPr>
         <w:pStyle w:val="Ttulo2"/>
-      </w:pPr>
-      <w:bookmarkStart w:id="29" w:name="_Toc116638077"/>
-      <w:r>
+        <w:rPr>
+          <w:highlight w:val="yellow"/>
+        </w:rPr>
+      </w:pPr>
+      <w:bookmarkStart w:id="29" w:name="_Toc128927483"/>
+      <w:r>
+        <w:rPr>
+          <w:highlight w:val="yellow"/>
+        </w:rPr>
         <w:t>Desarrollo</w:t>
       </w:r>
       <w:bookmarkEnd w:id="29"/>
@@ -3362,8 +3435,14 @@
     <w:p>
       <w:pPr>
         <w:ind w:firstLine="0"/>
-      </w:pPr>
-      <w:r>
+        <w:rPr>
+          <w:highlight w:val="yellow"/>
+        </w:rPr>
+      </w:pPr>
+      <w:r>
+        <w:rPr>
+          <w:highlight w:val="yellow"/>
+        </w:rPr>
         <w:t>Programa realizado en lenguaje PHP.</w:t>
       </w:r>
     </w:p>
@@ -3374,8 +3453,14 @@
           <w:ilvl w:val="0"/>
           <w:numId w:val="28"/>
         </w:numPr>
-      </w:pPr>
-      <w:r>
+        <w:rPr>
+          <w:highlight w:val="yellow"/>
+        </w:rPr>
+      </w:pPr>
+      <w:r>
+        <w:rPr>
+          <w:highlight w:val="yellow"/>
+        </w:rPr>
         <w:t>Elaboración gestión de usuarios: segmento que se enfoca en los requerimientos de gestión de usuario.</w:t>
       </w:r>
     </w:p>
@@ -3386,26 +3471,50 @@
           <w:ilvl w:val="0"/>
           <w:numId w:val="28"/>
         </w:numPr>
-      </w:pPr>
-      <w:r>
+        <w:rPr>
+          <w:highlight w:val="yellow"/>
+        </w:rPr>
+      </w:pPr>
+      <w:r>
+        <w:rPr>
+          <w:highlight w:val="yellow"/>
+        </w:rPr>
         <w:t xml:space="preserve">Elaboración </w:t>
       </w:r>
       <w:r>
+        <w:rPr>
+          <w:highlight w:val="yellow"/>
+        </w:rPr>
         <w:t>documento postgrado</w:t>
       </w:r>
       <w:r>
+        <w:rPr>
+          <w:highlight w:val="yellow"/>
+        </w:rPr>
         <w:t xml:space="preserve">: código principal del sistema. Contiene todos los </w:t>
       </w:r>
       <w:r>
+        <w:rPr>
+          <w:highlight w:val="yellow"/>
+        </w:rPr>
         <w:t xml:space="preserve">requerimientos </w:t>
       </w:r>
       <w:r>
+        <w:rPr>
+          <w:highlight w:val="yellow"/>
+        </w:rPr>
         <w:t>que el personal de postgrado</w:t>
       </w:r>
       <w:r>
+        <w:rPr>
+          <w:highlight w:val="yellow"/>
+        </w:rPr>
         <w:t xml:space="preserve"> utiliza para </w:t>
       </w:r>
       <w:r>
+        <w:rPr>
+          <w:highlight w:val="yellow"/>
+        </w:rPr>
         <w:t>la gestión de documentos.</w:t>
       </w:r>
     </w:p>
@@ -3416,17 +3525,26 @@
           <w:ilvl w:val="0"/>
           <w:numId w:val="28"/>
         </w:numPr>
-      </w:pPr>
-      <w:r>
+        <w:rPr>
+          <w:highlight w:val="yellow"/>
+        </w:rPr>
+      </w:pPr>
+      <w:r>
+        <w:rPr>
+          <w:highlight w:val="yellow"/>
+        </w:rPr>
         <w:t>Generador de QR</w:t>
       </w:r>
       <w:r>
+        <w:rPr>
+          <w:highlight w:val="yellow"/>
+        </w:rPr>
         <w:t>.</w:t>
       </w:r>
-      <w:bookmarkEnd w:id="28"/>
+      <w:bookmarkEnd w:id="27"/>
     </w:p>
     <w:sectPr>
-      <w:footerReference w:type="default" r:id="rId17"/>
+      <w:footerReference w:type="default" r:id="rId13"/>
       <w:type w:val="continuous"/>
       <w:pgSz w:w="12240" w:h="15840"/>
       <w:pgMar w:top="1440" w:right="1440" w:bottom="1440" w:left="1440" w:header="709" w:footer="709" w:gutter="0"/>
@@ -3514,9 +3632,10 @@
     <w:r>
       <w:rPr>
         <w:caps/>
+        <w:noProof/>
         <w:lang w:val="es-ES"/>
       </w:rPr>
-      <w:t>2</w:t>
+      <w:t>1</w:t>
     </w:r>
     <w:r>
       <w:rPr>
@@ -3572,10 +3691,11 @@
     <w:r>
       <w:rPr>
         <w:caps/>
+        <w:noProof/>
         <w:color w:val="5B9BD5" w:themeColor="accent1"/>
         <w:lang w:val="es-ES"/>
       </w:rPr>
-      <w:t>2</w:t>
+      <w:t>4</w:t>
     </w:r>
     <w:r>
       <w:rPr>
@@ -3633,10 +3753,11 @@
     <w:r>
       <w:rPr>
         <w:caps/>
+        <w:noProof/>
         <w:color w:val="5B9BD5" w:themeColor="accent1"/>
         <w:lang w:val="es-ES"/>
       </w:rPr>
-      <w:t>2</w:t>
+      <w:t>7</w:t>
     </w:r>
     <w:r>
       <w:rPr>
@@ -6300,106 +6421,106 @@
       </w:rPr>
     </w:lvl>
   </w:abstractNum>
-  <w:num w:numId="1" w16cid:durableId="319041059">
+  <w:num w:numId="1" w16cid:durableId="2123721061">
     <w:abstractNumId w:val="14"/>
   </w:num>
-  <w:num w:numId="2" w16cid:durableId="1923249450">
+  <w:num w:numId="2" w16cid:durableId="1933925560">
     <w:abstractNumId w:val="20"/>
   </w:num>
-  <w:num w:numId="3" w16cid:durableId="379399696">
+  <w:num w:numId="3" w16cid:durableId="503593499">
     <w:abstractNumId w:val="24"/>
   </w:num>
-  <w:num w:numId="4" w16cid:durableId="987176111">
+  <w:num w:numId="4" w16cid:durableId="191260369">
     <w:abstractNumId w:val="24"/>
   </w:num>
-  <w:num w:numId="5" w16cid:durableId="449713244">
+  <w:num w:numId="5" w16cid:durableId="493880831">
     <w:abstractNumId w:val="24"/>
   </w:num>
-  <w:num w:numId="6" w16cid:durableId="466050691">
+  <w:num w:numId="6" w16cid:durableId="1226990896">
     <w:abstractNumId w:val="24"/>
   </w:num>
-  <w:num w:numId="7" w16cid:durableId="607468287">
+  <w:num w:numId="7" w16cid:durableId="1349258033">
     <w:abstractNumId w:val="0"/>
   </w:num>
-  <w:num w:numId="8" w16cid:durableId="1264386370">
+  <w:num w:numId="8" w16cid:durableId="1339650715">
     <w:abstractNumId w:val="9"/>
   </w:num>
-  <w:num w:numId="9" w16cid:durableId="1340429199">
+  <w:num w:numId="9" w16cid:durableId="40251995">
     <w:abstractNumId w:val="21"/>
   </w:num>
-  <w:num w:numId="10" w16cid:durableId="961695161">
+  <w:num w:numId="10" w16cid:durableId="1093015071">
     <w:abstractNumId w:val="4"/>
   </w:num>
-  <w:num w:numId="11" w16cid:durableId="1893886934">
+  <w:num w:numId="11" w16cid:durableId="1241208693">
     <w:abstractNumId w:val="15"/>
   </w:num>
-  <w:num w:numId="12" w16cid:durableId="1942225330">
+  <w:num w:numId="12" w16cid:durableId="530384865">
     <w:abstractNumId w:val="5"/>
   </w:num>
-  <w:num w:numId="13" w16cid:durableId="1036466745">
+  <w:num w:numId="13" w16cid:durableId="1320035434">
     <w:abstractNumId w:val="6"/>
   </w:num>
-  <w:num w:numId="14" w16cid:durableId="1989020270">
+  <w:num w:numId="14" w16cid:durableId="132406287">
     <w:abstractNumId w:val="8"/>
   </w:num>
-  <w:num w:numId="15" w16cid:durableId="833257053">
+  <w:num w:numId="15" w16cid:durableId="1097873158">
     <w:abstractNumId w:val="23"/>
   </w:num>
-  <w:num w:numId="16" w16cid:durableId="1641380567">
+  <w:num w:numId="16" w16cid:durableId="1808550479">
     <w:abstractNumId w:val="24"/>
     <w:lvlOverride w:ilvl="0">
       <w:startOverride w:val="1"/>
     </w:lvlOverride>
   </w:num>
-  <w:num w:numId="17" w16cid:durableId="1007100761">
+  <w:num w:numId="17" w16cid:durableId="1989360858">
     <w:abstractNumId w:val="24"/>
     <w:lvlOverride w:ilvl="0">
       <w:startOverride w:val="1"/>
     </w:lvlOverride>
   </w:num>
-  <w:num w:numId="18" w16cid:durableId="226693061">
+  <w:num w:numId="18" w16cid:durableId="1128478054">
     <w:abstractNumId w:val="24"/>
     <w:lvlOverride w:ilvl="0">
       <w:startOverride w:val="2"/>
     </w:lvlOverride>
   </w:num>
-  <w:num w:numId="19" w16cid:durableId="2111464728">
+  <w:num w:numId="19" w16cid:durableId="1703939149">
     <w:abstractNumId w:val="1"/>
   </w:num>
-  <w:num w:numId="20" w16cid:durableId="1504003409">
+  <w:num w:numId="20" w16cid:durableId="892891495">
     <w:abstractNumId w:val="19"/>
   </w:num>
-  <w:num w:numId="21" w16cid:durableId="917056477">
+  <w:num w:numId="21" w16cid:durableId="1233078142">
     <w:abstractNumId w:val="16"/>
   </w:num>
-  <w:num w:numId="22" w16cid:durableId="1224171880">
+  <w:num w:numId="22" w16cid:durableId="1045787051">
     <w:abstractNumId w:val="3"/>
   </w:num>
-  <w:num w:numId="23" w16cid:durableId="613512892">
+  <w:num w:numId="23" w16cid:durableId="80104888">
     <w:abstractNumId w:val="17"/>
   </w:num>
-  <w:num w:numId="24" w16cid:durableId="1073698222">
+  <w:num w:numId="24" w16cid:durableId="191116001">
     <w:abstractNumId w:val="10"/>
   </w:num>
-  <w:num w:numId="25" w16cid:durableId="507446642">
+  <w:num w:numId="25" w16cid:durableId="1796488299">
     <w:abstractNumId w:val="7"/>
   </w:num>
-  <w:num w:numId="26" w16cid:durableId="1726102054">
+  <w:num w:numId="26" w16cid:durableId="1896963232">
     <w:abstractNumId w:val="22"/>
   </w:num>
-  <w:num w:numId="27" w16cid:durableId="499587992">
+  <w:num w:numId="27" w16cid:durableId="270817894">
     <w:abstractNumId w:val="11"/>
   </w:num>
-  <w:num w:numId="28" w16cid:durableId="230582510">
+  <w:num w:numId="28" w16cid:durableId="2078699300">
     <w:abstractNumId w:val="12"/>
   </w:num>
-  <w:num w:numId="29" w16cid:durableId="76174527">
+  <w:num w:numId="29" w16cid:durableId="1889101093">
     <w:abstractNumId w:val="18"/>
   </w:num>
-  <w:num w:numId="30" w16cid:durableId="1353067317">
+  <w:num w:numId="30" w16cid:durableId="2017883075">
     <w:abstractNumId w:val="13"/>
   </w:num>
-  <w:num w:numId="31" w16cid:durableId="1652950379">
+  <w:num w:numId="31" w16cid:durableId="375471568">
     <w:abstractNumId w:val="2"/>
   </w:num>
 </w:numbering>
@@ -6524,7 +6645,6 @@
     <w:lsdException w:name="HTML Sample" w:semiHidden="1" w:unhideWhenUsed="1"/>
     <w:lsdException w:name="HTML Typewriter" w:semiHidden="1" w:unhideWhenUsed="1"/>
     <w:lsdException w:name="HTML Variable" w:semiHidden="1" w:unhideWhenUsed="1"/>
-    <w:lsdException w:name="Normal Table" w:semiHidden="1" w:unhideWhenUsed="1"/>
     <w:lsdException w:name="annotation subject" w:semiHidden="1" w:unhideWhenUsed="1"/>
     <w:lsdException w:name="No List" w:semiHidden="1" w:unhideWhenUsed="1"/>
     <w:lsdException w:name="Outline List 1" w:semiHidden="1" w:unhideWhenUsed="1"/>
@@ -6567,11 +6687,8 @@
     <w:lsdException w:name="Table Contemporary" w:semiHidden="1" w:unhideWhenUsed="1"/>
     <w:lsdException w:name="Table Elegant" w:semiHidden="1" w:unhideWhenUsed="1"/>
     <w:lsdException w:name="Table Professional" w:semiHidden="1" w:unhideWhenUsed="1"/>
-    <w:lsdException w:name="Table Subtle 1" w:semiHidden="1" w:unhideWhenUsed="1"/>
     <w:lsdException w:name="Table Subtle 2" w:semiHidden="1" w:unhideWhenUsed="1"/>
     <w:lsdException w:name="Table Web 1" w:semiHidden="1" w:unhideWhenUsed="1"/>
-    <w:lsdException w:name="Table Web 2" w:semiHidden="1" w:unhideWhenUsed="1"/>
-    <w:lsdException w:name="Table Web 3" w:semiHidden="1" w:unhideWhenUsed="1"/>
     <w:lsdException w:name="Balloon Text" w:semiHidden="1" w:unhideWhenUsed="1"/>
     <w:lsdException w:name="Table Grid" w:uiPriority="39"/>
     <w:lsdException w:name="Table Theme" w:semiHidden="1" w:unhideWhenUsed="1"/>
@@ -7066,8 +7183,8 @@
       <w:u w:val="single"/>
     </w:rPr>
   </w:style>
-  <w:style w:type="character" w:styleId="Mencinsinresolver">
-    <w:name w:val="Unresolved Mention"/>
+  <w:style w:type="character" w:customStyle="1" w:styleId="Mencinsinresolver1">
+    <w:name w:val="Mención sin resolver1"/>
     <w:basedOn w:val="Fuentedeprrafopredeter"/>
     <w:uiPriority w:val="99"/>
     <w:semiHidden/>
@@ -7467,7 +7584,7 @@
 </file>
 
 <file path=customXml/itemProps1.xml><?xml version="1.0" encoding="utf-8"?>
-<ds:datastoreItem xmlns:ds="http://schemas.openxmlformats.org/officeDocument/2006/customXml" ds:itemID="{B92D8842-BFBB-4107-AD17-A0DA8F70F13E}">
+<ds:datastoreItem xmlns:ds="http://schemas.openxmlformats.org/officeDocument/2006/customXml" ds:itemID="{A370C66F-7989-4765-B1A4-10704E422492}">
   <ds:schemaRefs>
     <ds:schemaRef ds:uri="http://schemas.openxmlformats.org/officeDocument/2006/bibliography"/>
   </ds:schemaRefs>

</xml_diff>